<commit_message>
added export functionality. added css styling
</commit_message>
<xml_diff>
--- a/project3testdoc.docx
+++ b/project3testdoc.docx
@@ -1,6 +1,6 @@
 
 <file path=word/document.xml><?xml version="1.0" encoding="utf-8"?>
-<w:document xmlns:wpc="http://schemas.microsoft.com/office/word/2010/wordprocessingCanvas" xmlns:cx="http://schemas.microsoft.com/office/drawing/2014/chartex" xmlns:cx1="http://schemas.microsoft.com/office/drawing/2015/9/8/chartex" xmlns:cx2="http://schemas.microsoft.com/office/drawing/2015/10/21/chartex" xmlns:cx3="http://schemas.microsoft.com/office/drawing/2016/5/9/chartex" xmlns:cx4="http://schemas.microsoft.com/office/drawing/2016/5/10/chartex" xmlns:cx5="http://schemas.microsoft.com/office/drawing/2016/5/11/chartex" xmlns:cx6="http://schemas.microsoft.com/office/drawing/2016/5/12/chartex" xmlns:cx7="http://schemas.microsoft.com/office/drawing/2016/5/13/chartex" xmlns:cx8="http://schemas.microsoft.com/office/drawing/2016/5/14/chartex" xmlns:mc="http://schemas.openxmlformats.org/markup-compatibility/2006" xmlns:aink="http://schemas.microsoft.com/office/drawing/2016/ink" xmlns:am3d="http://schemas.microsoft.com/office/drawing/2017/model3d" xmlns:o="urn:schemas-microsoft-com:office:office" xmlns:r="http://schemas.openxmlformats.org/officeDocument/2006/relationships" xmlns:m="http://schemas.openxmlformats.org/officeDocument/2006/math" xmlns:v="urn:schemas-microsoft-com:vml" xmlns:wp14="http://schemas.microsoft.com/office/word/2010/wordprocessingDrawing" xmlns:wp="http://schemas.openxmlformats.org/drawingml/2006/wordprocessingDrawing" xmlns:w10="urn:schemas-microsoft-com:office:word" xmlns:w="http://schemas.openxmlformats.org/wordprocessingml/2006/main" xmlns:w14="http://schemas.microsoft.com/office/word/2010/wordml" xmlns:w15="http://schemas.microsoft.com/office/word/2012/wordml" xmlns:w16cid="http://schemas.microsoft.com/office/word/2016/wordml/cid" xmlns:w16se="http://schemas.microsoft.com/office/word/2015/wordml/symex" xmlns:wpg="http://schemas.microsoft.com/office/word/2010/wordprocessingGroup" xmlns:wpi="http://schemas.microsoft.com/office/word/2010/wordprocessingInk" xmlns:wne="http://schemas.microsoft.com/office/word/2006/wordml" xmlns:wps="http://schemas.microsoft.com/office/word/2010/wordprocessingShape" mc:Ignorable="w14 w15 w16se w16cid wp14">
+<w:document xmlns:wpc="http://schemas.microsoft.com/office/word/2010/wordprocessingCanvas" xmlns:cx="http://schemas.microsoft.com/office/drawing/2014/chartex" xmlns:cx1="http://schemas.microsoft.com/office/drawing/2015/9/8/chartex" xmlns:cx2="http://schemas.microsoft.com/office/drawing/2015/10/21/chartex" xmlns:cx3="http://schemas.microsoft.com/office/drawing/2016/5/9/chartex" xmlns:cx4="http://schemas.microsoft.com/office/drawing/2016/5/10/chartex" xmlns:cx5="http://schemas.microsoft.com/office/drawing/2016/5/11/chartex" xmlns:cx6="http://schemas.microsoft.com/office/drawing/2016/5/12/chartex" xmlns:cx7="http://schemas.microsoft.com/office/drawing/2016/5/13/chartex" xmlns:cx8="http://schemas.microsoft.com/office/drawing/2016/5/14/chartex" xmlns:mc="http://schemas.openxmlformats.org/markup-compatibility/2006" xmlns:aink="http://schemas.microsoft.com/office/drawing/2016/ink" xmlns:am3d="http://schemas.microsoft.com/office/drawing/2017/model3d" xmlns:o="urn:schemas-microsoft-com:office:office" xmlns:r="http://schemas.openxmlformats.org/officeDocument/2006/relationships" xmlns:m="http://schemas.openxmlformats.org/officeDocument/2006/math" xmlns:v="urn:schemas-microsoft-com:vml" xmlns:wp14="http://schemas.microsoft.com/office/word/2010/wordprocessingDrawing" xmlns:wp="http://schemas.openxmlformats.org/drawingml/2006/wordprocessingDrawing" xmlns:w10="urn:schemas-microsoft-com:office:word" xmlns:w="http://schemas.openxmlformats.org/wordprocessingml/2006/main" xmlns:w14="http://schemas.microsoft.com/office/word/2010/wordml" xmlns:w15="http://schemas.microsoft.com/office/word/2012/wordml" xmlns:w16cex="http://schemas.microsoft.com/office/word/2018/wordml/cex" xmlns:w16cid="http://schemas.microsoft.com/office/word/2016/wordml/cid" xmlns:w16="http://schemas.microsoft.com/office/word/2018/wordml" xmlns:w16se="http://schemas.microsoft.com/office/word/2015/wordml/symex" xmlns:wpg="http://schemas.microsoft.com/office/word/2010/wordprocessingGroup" xmlns:wpi="http://schemas.microsoft.com/office/word/2010/wordprocessingInk" xmlns:wne="http://schemas.microsoft.com/office/word/2006/wordml" xmlns:wps="http://schemas.microsoft.com/office/word/2010/wordprocessingShape" mc:Ignorable="w14 w15 w16se w16cid w16 w16cex wp14">
   <w:body>
     <w:tbl>
       <w:tblPr>
@@ -231,23 +231,13 @@
                 <w:szCs w:val="24"/>
               </w:rPr>
             </w:pPr>
-            <w:proofErr w:type="spellStart"/>
-            <w:r>
-              <w:rPr>
-                <w:rFonts w:ascii="Times New Roman" w:hAnsi="Times New Roman" w:cs="Times New Roman"/>
-                <w:sz w:val="24"/>
-                <w:szCs w:val="24"/>
-              </w:rPr>
-              <w:t>DateOpen</w:t>
-            </w:r>
-            <w:proofErr w:type="spellEnd"/>
-            <w:r>
-              <w:rPr>
-                <w:rFonts w:ascii="Times New Roman" w:hAnsi="Times New Roman" w:cs="Times New Roman"/>
-                <w:sz w:val="24"/>
-                <w:szCs w:val="24"/>
-              </w:rPr>
-              <w:t xml:space="preserve">: </w:t>
+            <w:r>
+              <w:rPr>
+                <w:rFonts w:ascii="Times New Roman" w:hAnsi="Times New Roman" w:cs="Times New Roman"/>
+                <w:sz w:val="24"/>
+                <w:szCs w:val="24"/>
+              </w:rPr>
+              <w:t xml:space="preserve">DateOpen: </w:t>
             </w:r>
           </w:p>
           <w:p>
@@ -333,7 +323,7 @@
                 <w:sz w:val="24"/>
                 <w:szCs w:val="24"/>
               </w:rPr>
-              <w:t>Non-Numeric data entered</w:t>
+              <w:t>First Name cannot be left null</w:t>
             </w:r>
           </w:p>
           <w:p>
@@ -355,7 +345,7 @@
                 <w:sz w:val="24"/>
                 <w:szCs w:val="24"/>
               </w:rPr>
-              <w:t>First Name cannot be left null</w:t>
+              <w:t>Last Name cannot be left null</w:t>
             </w:r>
           </w:p>
           <w:p>
@@ -377,7 +367,29 @@
                 <w:sz w:val="24"/>
                 <w:szCs w:val="24"/>
               </w:rPr>
-              <w:t>Last Name cannot be left null</w:t>
+              <w:t>Date cannot be left null</w:t>
+            </w:r>
+          </w:p>
+          <w:p>
+            <w:pPr>
+              <w:pStyle w:val="ListParagraph"/>
+              <w:numPr>
+                <w:ilvl w:val="0"/>
+                <w:numId w:val="2"/>
+              </w:numPr>
+              <w:rPr>
+                <w:rFonts w:ascii="Times New Roman" w:hAnsi="Times New Roman" w:cs="Times New Roman"/>
+                <w:sz w:val="24"/>
+                <w:szCs w:val="24"/>
+              </w:rPr>
+            </w:pPr>
+            <w:r>
+              <w:rPr>
+                <w:rFonts w:ascii="Times New Roman" w:hAnsi="Times New Roman" w:cs="Times New Roman"/>
+                <w:sz w:val="24"/>
+                <w:szCs w:val="24"/>
+              </w:rPr>
+              <w:t>Non-Numeric data entered</w:t>
             </w:r>
           </w:p>
           <w:p>
@@ -750,25 +762,7 @@
                 <w:sz w:val="24"/>
                 <w:szCs w:val="24"/>
               </w:rPr>
-              <w:t xml:space="preserve">database testing </w:t>
-            </w:r>
-            <w:proofErr w:type="gramStart"/>
-            <w:r>
-              <w:rPr>
-                <w:rFonts w:ascii="Times New Roman" w:hAnsi="Times New Roman" w:cs="Times New Roman"/>
-                <w:sz w:val="24"/>
-                <w:szCs w:val="24"/>
-              </w:rPr>
-              <w:t>add(</w:t>
-            </w:r>
-            <w:proofErr w:type="gramEnd"/>
-            <w:r>
-              <w:rPr>
-                <w:rFonts w:ascii="Times New Roman" w:hAnsi="Times New Roman" w:cs="Times New Roman"/>
-                <w:sz w:val="24"/>
-                <w:szCs w:val="24"/>
-              </w:rPr>
-              <w:t>) and grow() and equals() and the import functionality</w:t>
+              <w:t>database testing add() and grow() and equals() and the import functionality</w:t>
             </w:r>
           </w:p>
         </w:tc>
@@ -1510,25 +1504,7 @@
                 <w:sz w:val="24"/>
                 <w:szCs w:val="24"/>
               </w:rPr>
-              <w:t xml:space="preserve">Close Account button clicked with all proper text fields filled out. Testing </w:t>
-            </w:r>
-            <w:proofErr w:type="gramStart"/>
-            <w:r>
-              <w:rPr>
-                <w:rFonts w:ascii="Times New Roman" w:hAnsi="Times New Roman" w:cs="Times New Roman"/>
-                <w:sz w:val="24"/>
-                <w:szCs w:val="24"/>
-              </w:rPr>
-              <w:t>remove(</w:t>
-            </w:r>
-            <w:proofErr w:type="gramEnd"/>
-            <w:r>
-              <w:rPr>
-                <w:rFonts w:ascii="Times New Roman" w:hAnsi="Times New Roman" w:cs="Times New Roman"/>
-                <w:sz w:val="24"/>
-                <w:szCs w:val="24"/>
-              </w:rPr>
-              <w:t xml:space="preserve">) </w:t>
+              <w:t xml:space="preserve">Close Account button clicked with all proper text fields filled out. Testing remove() </w:t>
             </w:r>
           </w:p>
         </w:tc>
@@ -1661,15 +1637,7 @@
                 <w:sz w:val="24"/>
                 <w:szCs w:val="24"/>
               </w:rPr>
-              <w:t xml:space="preserve">Last Name: </w:t>
-            </w:r>
-            <w:r>
-              <w:rPr>
-                <w:rFonts w:ascii="Times New Roman" w:hAnsi="Times New Roman" w:cs="Times New Roman"/>
-                <w:sz w:val="24"/>
-                <w:szCs w:val="24"/>
-              </w:rPr>
-              <w:t>Smith</w:t>
+              <w:t>Last Name: Smith</w:t>
             </w:r>
           </w:p>
           <w:p>
@@ -1780,8 +1748,6 @@
                 <w:szCs w:val="24"/>
               </w:rPr>
             </w:pPr>
-            <w:bookmarkStart w:id="0" w:name="_GoBack"/>
-            <w:bookmarkEnd w:id="0"/>
             <w:r>
               <w:rPr>
                 <w:rFonts w:ascii="Times New Roman" w:hAnsi="Times New Roman" w:cs="Times New Roman"/>
@@ -2048,25 +2014,7 @@
                 <w:sz w:val="24"/>
                 <w:szCs w:val="24"/>
               </w:rPr>
-              <w:t xml:space="preserve">Click deposit button w valid text fields. Testing </w:t>
-            </w:r>
-            <w:proofErr w:type="gramStart"/>
-            <w:r>
-              <w:rPr>
-                <w:rFonts w:ascii="Times New Roman" w:hAnsi="Times New Roman" w:cs="Times New Roman"/>
-                <w:sz w:val="24"/>
-                <w:szCs w:val="24"/>
-              </w:rPr>
-              <w:t>deposit(</w:t>
-            </w:r>
-            <w:proofErr w:type="gramEnd"/>
-            <w:r>
-              <w:rPr>
-                <w:rFonts w:ascii="Times New Roman" w:hAnsi="Times New Roman" w:cs="Times New Roman"/>
-                <w:sz w:val="24"/>
-                <w:szCs w:val="24"/>
-              </w:rPr>
-              <w:t>) and find() methods</w:t>
+              <w:t>Click deposit button w valid text fields. Testing deposit() and find() methods</w:t>
             </w:r>
           </w:p>
         </w:tc>
@@ -2445,104 +2393,64 @@
                 <w:szCs w:val="24"/>
               </w:rPr>
             </w:pPr>
-            <w:proofErr w:type="gramStart"/>
-            <w:r>
-              <w:rPr>
-                <w:rFonts w:ascii="Times New Roman" w:hAnsi="Times New Roman" w:cs="Times New Roman"/>
-                <w:sz w:val="24"/>
-                <w:szCs w:val="24"/>
-              </w:rPr>
-              <w:t>S,Charlie</w:t>
-            </w:r>
-            <w:proofErr w:type="gramEnd"/>
-            <w:r>
-              <w:rPr>
-                <w:rFonts w:ascii="Times New Roman" w:hAnsi="Times New Roman" w:cs="Times New Roman"/>
-                <w:sz w:val="24"/>
-                <w:szCs w:val="24"/>
-              </w:rPr>
-              <w:t>,Brown,800.0,6/28/2015,false</w:t>
-            </w:r>
-          </w:p>
-          <w:p>
-            <w:pPr>
-              <w:rPr>
-                <w:rFonts w:ascii="Times New Roman" w:hAnsi="Times New Roman" w:cs="Times New Roman"/>
-                <w:sz w:val="24"/>
-                <w:szCs w:val="24"/>
-              </w:rPr>
-            </w:pPr>
-            <w:proofErr w:type="gramStart"/>
-            <w:r>
-              <w:rPr>
-                <w:rFonts w:ascii="Times New Roman" w:hAnsi="Times New Roman" w:cs="Times New Roman"/>
-                <w:sz w:val="24"/>
-                <w:szCs w:val="24"/>
-              </w:rPr>
-              <w:t>M,Mary</w:t>
-            </w:r>
-            <w:proofErr w:type="gramEnd"/>
-            <w:r>
-              <w:rPr>
-                <w:rFonts w:ascii="Times New Roman" w:hAnsi="Times New Roman" w:cs="Times New Roman"/>
-                <w:sz w:val="24"/>
-                <w:szCs w:val="24"/>
-              </w:rPr>
-              <w:t>,Johnson,456.78,7/10/2014,0</w:t>
-            </w:r>
-          </w:p>
-          <w:p>
-            <w:pPr>
-              <w:rPr>
-                <w:rFonts w:ascii="Times New Roman" w:hAnsi="Times New Roman" w:cs="Times New Roman"/>
-                <w:sz w:val="24"/>
-                <w:szCs w:val="24"/>
-              </w:rPr>
-            </w:pPr>
-            <w:proofErr w:type="gramStart"/>
-            <w:r>
-              <w:rPr>
-                <w:rFonts w:ascii="Times New Roman" w:hAnsi="Times New Roman" w:cs="Times New Roman"/>
-                <w:sz w:val="24"/>
-                <w:szCs w:val="24"/>
-              </w:rPr>
-              <w:t>M,Charlie</w:t>
-            </w:r>
-            <w:proofErr w:type="gramEnd"/>
-            <w:r>
-              <w:rPr>
-                <w:rFonts w:ascii="Times New Roman" w:hAnsi="Times New Roman" w:cs="Times New Roman"/>
-                <w:sz w:val="24"/>
-                <w:szCs w:val="24"/>
-              </w:rPr>
-              <w:t>,Brown,600.33,6/2/2015,6</w:t>
-            </w:r>
-          </w:p>
-          <w:p>
-            <w:pPr>
-              <w:rPr>
-                <w:rFonts w:ascii="Times New Roman" w:hAnsi="Times New Roman" w:cs="Times New Roman"/>
-                <w:sz w:val="24"/>
-                <w:szCs w:val="24"/>
-              </w:rPr>
-            </w:pPr>
-            <w:proofErr w:type="gramStart"/>
-            <w:r>
-              <w:rPr>
-                <w:rFonts w:ascii="Times New Roman" w:hAnsi="Times New Roman" w:cs="Times New Roman"/>
-                <w:sz w:val="24"/>
-                <w:szCs w:val="24"/>
-              </w:rPr>
-              <w:t>M,Forever</w:t>
-            </w:r>
-            <w:proofErr w:type="gramEnd"/>
-            <w:r>
-              <w:rPr>
-                <w:rFonts w:ascii="Times New Roman" w:hAnsi="Times New Roman" w:cs="Times New Roman"/>
-                <w:sz w:val="24"/>
-                <w:szCs w:val="24"/>
-              </w:rPr>
-              <w:t>,Young,2934.45,2/21/2020,7</w:t>
+            <w:r>
+              <w:rPr>
+                <w:rFonts w:ascii="Times New Roman" w:hAnsi="Times New Roman" w:cs="Times New Roman"/>
+                <w:sz w:val="24"/>
+                <w:szCs w:val="24"/>
+              </w:rPr>
+              <w:t>S,Charlie,Brown,800.0,6/28/2015,false</w:t>
+            </w:r>
+          </w:p>
+          <w:p>
+            <w:pPr>
+              <w:rPr>
+                <w:rFonts w:ascii="Times New Roman" w:hAnsi="Times New Roman" w:cs="Times New Roman"/>
+                <w:sz w:val="24"/>
+                <w:szCs w:val="24"/>
+              </w:rPr>
+            </w:pPr>
+            <w:r>
+              <w:rPr>
+                <w:rFonts w:ascii="Times New Roman" w:hAnsi="Times New Roman" w:cs="Times New Roman"/>
+                <w:sz w:val="24"/>
+                <w:szCs w:val="24"/>
+              </w:rPr>
+              <w:t>M,Mary,Johnson,456.78,7/10/2014,0</w:t>
+            </w:r>
+          </w:p>
+          <w:p>
+            <w:pPr>
+              <w:rPr>
+                <w:rFonts w:ascii="Times New Roman" w:hAnsi="Times New Roman" w:cs="Times New Roman"/>
+                <w:sz w:val="24"/>
+                <w:szCs w:val="24"/>
+              </w:rPr>
+            </w:pPr>
+            <w:r>
+              <w:rPr>
+                <w:rFonts w:ascii="Times New Roman" w:hAnsi="Times New Roman" w:cs="Times New Roman"/>
+                <w:sz w:val="24"/>
+                <w:szCs w:val="24"/>
+              </w:rPr>
+              <w:t>M,Charlie,Brown,600.33,6/2/2015,6</w:t>
+            </w:r>
+          </w:p>
+          <w:p>
+            <w:pPr>
+              <w:rPr>
+                <w:rFonts w:ascii="Times New Roman" w:hAnsi="Times New Roman" w:cs="Times New Roman"/>
+                <w:sz w:val="24"/>
+                <w:szCs w:val="24"/>
+              </w:rPr>
+            </w:pPr>
+            <w:r>
+              <w:rPr>
+                <w:rFonts w:ascii="Times New Roman" w:hAnsi="Times New Roman" w:cs="Times New Roman"/>
+                <w:sz w:val="24"/>
+                <w:szCs w:val="24"/>
+              </w:rPr>
+              <w:t>M,Forever,Young,2934.45,2/21/2020,7</w:t>
             </w:r>
           </w:p>
         </w:tc>
@@ -2589,25 +2497,7 @@
                 <w:sz w:val="24"/>
                 <w:szCs w:val="24"/>
               </w:rPr>
-              <w:t xml:space="preserve">Click withdraw button w valid text fields. Testing </w:t>
-            </w:r>
-            <w:proofErr w:type="gramStart"/>
-            <w:r>
-              <w:rPr>
-                <w:rFonts w:ascii="Times New Roman" w:hAnsi="Times New Roman" w:cs="Times New Roman"/>
-                <w:sz w:val="24"/>
-                <w:szCs w:val="24"/>
-              </w:rPr>
-              <w:t>withdrawal(</w:t>
-            </w:r>
-            <w:proofErr w:type="gramEnd"/>
-            <w:r>
-              <w:rPr>
-                <w:rFonts w:ascii="Times New Roman" w:hAnsi="Times New Roman" w:cs="Times New Roman"/>
-                <w:sz w:val="24"/>
-                <w:szCs w:val="24"/>
-              </w:rPr>
-              <w:t>) method.</w:t>
+              <w:t>Click withdraw button w valid text fields. Testing withdrawal() method.</w:t>
             </w:r>
           </w:p>
         </w:tc>
@@ -2674,23 +2564,13 @@
                 <w:szCs w:val="24"/>
               </w:rPr>
             </w:pPr>
-            <w:proofErr w:type="spellStart"/>
-            <w:r>
-              <w:rPr>
-                <w:rFonts w:ascii="Times New Roman" w:hAnsi="Times New Roman" w:cs="Times New Roman"/>
-                <w:sz w:val="24"/>
-                <w:szCs w:val="24"/>
-              </w:rPr>
-              <w:t>Checkings</w:t>
-            </w:r>
-            <w:proofErr w:type="spellEnd"/>
-            <w:r>
-              <w:rPr>
-                <w:rFonts w:ascii="Times New Roman" w:hAnsi="Times New Roman" w:cs="Times New Roman"/>
-                <w:sz w:val="24"/>
-                <w:szCs w:val="24"/>
-              </w:rPr>
-              <w:t xml:space="preserve"> button selected</w:t>
+            <w:r>
+              <w:rPr>
+                <w:rFonts w:ascii="Times New Roman" w:hAnsi="Times New Roman" w:cs="Times New Roman"/>
+                <w:sz w:val="24"/>
+                <w:szCs w:val="24"/>
+              </w:rPr>
+              <w:t>Checkings button selected</w:t>
             </w:r>
           </w:p>
           <w:p>
@@ -2778,23 +2658,13 @@
                 <w:szCs w:val="24"/>
               </w:rPr>
             </w:pPr>
-            <w:proofErr w:type="spellStart"/>
-            <w:r>
-              <w:rPr>
-                <w:rFonts w:ascii="Times New Roman" w:hAnsi="Times New Roman" w:cs="Times New Roman"/>
-                <w:sz w:val="24"/>
-                <w:szCs w:val="24"/>
-              </w:rPr>
-              <w:t>Checkings</w:t>
-            </w:r>
-            <w:proofErr w:type="spellEnd"/>
-            <w:r>
-              <w:rPr>
-                <w:rFonts w:ascii="Times New Roman" w:hAnsi="Times New Roman" w:cs="Times New Roman"/>
-                <w:sz w:val="24"/>
-                <w:szCs w:val="24"/>
-              </w:rPr>
-              <w:t xml:space="preserve"> button selected</w:t>
+            <w:r>
+              <w:rPr>
+                <w:rFonts w:ascii="Times New Roman" w:hAnsi="Times New Roman" w:cs="Times New Roman"/>
+                <w:sz w:val="24"/>
+                <w:szCs w:val="24"/>
+              </w:rPr>
+              <w:t>Checkings button selected</w:t>
             </w:r>
           </w:p>
           <w:p>
@@ -2822,6 +2692,123 @@
                 <w:szCs w:val="24"/>
               </w:rPr>
             </w:pPr>
+          </w:p>
+          <w:p>
+            <w:pPr>
+              <w:rPr>
+                <w:rFonts w:ascii="Times New Roman" w:hAnsi="Times New Roman" w:cs="Times New Roman"/>
+                <w:sz w:val="24"/>
+                <w:szCs w:val="24"/>
+              </w:rPr>
+            </w:pPr>
+            <w:r>
+              <w:rPr>
+                <w:rFonts w:ascii="Times New Roman" w:hAnsi="Times New Roman" w:cs="Times New Roman"/>
+                <w:sz w:val="24"/>
+                <w:szCs w:val="24"/>
+              </w:rPr>
+              <w:t xml:space="preserve">Case </w:t>
+            </w:r>
+            <w:r>
+              <w:rPr>
+                <w:rFonts w:ascii="Times New Roman" w:hAnsi="Times New Roman" w:cs="Times New Roman"/>
+                <w:sz w:val="24"/>
+                <w:szCs w:val="24"/>
+              </w:rPr>
+              <w:t>3</w:t>
+            </w:r>
+            <w:r>
+              <w:rPr>
+                <w:rFonts w:ascii="Times New Roman" w:hAnsi="Times New Roman" w:cs="Times New Roman"/>
+                <w:sz w:val="24"/>
+                <w:szCs w:val="24"/>
+              </w:rPr>
+              <w:t xml:space="preserve">: </w:t>
+            </w:r>
+            <w:r>
+              <w:rPr>
+                <w:rFonts w:ascii="Times New Roman" w:hAnsi="Times New Roman" w:cs="Times New Roman"/>
+                <w:sz w:val="24"/>
+                <w:szCs w:val="24"/>
+              </w:rPr>
+              <w:t>Account Does not exist</w:t>
+            </w:r>
+          </w:p>
+          <w:p>
+            <w:pPr>
+              <w:rPr>
+                <w:rFonts w:ascii="Times New Roman" w:hAnsi="Times New Roman" w:cs="Times New Roman"/>
+                <w:sz w:val="24"/>
+                <w:szCs w:val="24"/>
+              </w:rPr>
+            </w:pPr>
+            <w:r>
+              <w:rPr>
+                <w:rFonts w:ascii="Times New Roman" w:hAnsi="Times New Roman" w:cs="Times New Roman"/>
+                <w:sz w:val="24"/>
+                <w:szCs w:val="24"/>
+              </w:rPr>
+              <w:t xml:space="preserve">First name: </w:t>
+            </w:r>
+            <w:r>
+              <w:rPr>
+                <w:rFonts w:ascii="Times New Roman" w:hAnsi="Times New Roman" w:cs="Times New Roman"/>
+                <w:sz w:val="24"/>
+                <w:szCs w:val="24"/>
+              </w:rPr>
+              <w:t>John</w:t>
+            </w:r>
+          </w:p>
+          <w:p>
+            <w:pPr>
+              <w:rPr>
+                <w:rFonts w:ascii="Times New Roman" w:hAnsi="Times New Roman" w:cs="Times New Roman"/>
+                <w:sz w:val="24"/>
+                <w:szCs w:val="24"/>
+              </w:rPr>
+            </w:pPr>
+            <w:r>
+              <w:rPr>
+                <w:rFonts w:ascii="Times New Roman" w:hAnsi="Times New Roman" w:cs="Times New Roman"/>
+                <w:sz w:val="24"/>
+                <w:szCs w:val="24"/>
+              </w:rPr>
+              <w:t>Last name: Doe</w:t>
+            </w:r>
+          </w:p>
+          <w:p>
+            <w:pPr>
+              <w:rPr>
+                <w:rFonts w:ascii="Times New Roman" w:hAnsi="Times New Roman" w:cs="Times New Roman"/>
+                <w:sz w:val="24"/>
+                <w:szCs w:val="24"/>
+              </w:rPr>
+            </w:pPr>
+            <w:r>
+              <w:rPr>
+                <w:rFonts w:ascii="Times New Roman" w:hAnsi="Times New Roman" w:cs="Times New Roman"/>
+                <w:sz w:val="24"/>
+                <w:szCs w:val="24"/>
+              </w:rPr>
+              <w:t>Checkings button selected</w:t>
+            </w:r>
+          </w:p>
+          <w:p>
+            <w:pPr>
+              <w:rPr>
+                <w:rFonts w:ascii="Times New Roman" w:hAnsi="Times New Roman" w:cs="Times New Roman"/>
+                <w:sz w:val="24"/>
+                <w:szCs w:val="24"/>
+              </w:rPr>
+            </w:pPr>
+            <w:r>
+              <w:rPr>
+                <w:rFonts w:ascii="Times New Roman" w:hAnsi="Times New Roman" w:cs="Times New Roman"/>
+                <w:sz w:val="24"/>
+                <w:szCs w:val="24"/>
+              </w:rPr>
+              <w:t>Amount: 100.00</w:t>
+            </w:r>
           </w:p>
           <w:p>
             <w:pPr>
@@ -2920,6 +2907,49 @@
                 <w:szCs w:val="24"/>
               </w:rPr>
               <w:t>00.00 withdrawn from account.</w:t>
+            </w:r>
+          </w:p>
+          <w:p>
+            <w:pPr>
+              <w:rPr>
+                <w:rFonts w:ascii="Times New Roman" w:hAnsi="Times New Roman" w:cs="Times New Roman"/>
+                <w:sz w:val="24"/>
+                <w:szCs w:val="24"/>
+              </w:rPr>
+            </w:pPr>
+          </w:p>
+          <w:p>
+            <w:pPr>
+              <w:rPr>
+                <w:rFonts w:ascii="Times New Roman" w:hAnsi="Times New Roman" w:cs="Times New Roman"/>
+                <w:sz w:val="24"/>
+                <w:szCs w:val="24"/>
+              </w:rPr>
+            </w:pPr>
+            <w:r>
+              <w:rPr>
+                <w:rFonts w:ascii="Times New Roman" w:hAnsi="Times New Roman" w:cs="Times New Roman"/>
+                <w:sz w:val="24"/>
+                <w:szCs w:val="24"/>
+              </w:rPr>
+              <w:t>Case 3:</w:t>
+            </w:r>
+          </w:p>
+          <w:p>
+            <w:pPr>
+              <w:rPr>
+                <w:rFonts w:ascii="Times New Roman" w:hAnsi="Times New Roman" w:cs="Times New Roman"/>
+                <w:sz w:val="24"/>
+                <w:szCs w:val="24"/>
+              </w:rPr>
+            </w:pPr>
+            <w:r>
+              <w:rPr>
+                <w:rFonts w:ascii="Times New Roman" w:hAnsi="Times New Roman" w:cs="Times New Roman"/>
+                <w:sz w:val="24"/>
+                <w:szCs w:val="24"/>
+              </w:rPr>
+              <w:t>Account does not exist.</w:t>
             </w:r>
           </w:p>
         </w:tc>
@@ -2988,18 +3018,8 @@
                 <w:sz w:val="24"/>
                 <w:szCs w:val="24"/>
               </w:rPr>
-              <w:t xml:space="preserve"> Case 1: </w:t>
-            </w:r>
-            <w:proofErr w:type="spellStart"/>
-            <w:r>
-              <w:rPr>
-                <w:rFonts w:ascii="Times New Roman" w:hAnsi="Times New Roman" w:cs="Times New Roman"/>
-                <w:sz w:val="24"/>
-                <w:szCs w:val="24"/>
-              </w:rPr>
-              <w:t>printByDateOpen</w:t>
-            </w:r>
-            <w:proofErr w:type="spellEnd"/>
+              <w:t xml:space="preserve"> Case 1: printByDateOpen</w:t>
+            </w:r>
           </w:p>
           <w:p>
             <w:pPr>
@@ -3041,18 +3061,8 @@
                 <w:sz w:val="24"/>
                 <w:szCs w:val="24"/>
               </w:rPr>
-              <w:t xml:space="preserve">Case 2: </w:t>
-            </w:r>
-            <w:proofErr w:type="spellStart"/>
-            <w:r>
-              <w:rPr>
-                <w:rFonts w:ascii="Times New Roman" w:hAnsi="Times New Roman" w:cs="Times New Roman"/>
-                <w:sz w:val="24"/>
-                <w:szCs w:val="24"/>
-              </w:rPr>
-              <w:t>PrintByLastName</w:t>
-            </w:r>
-            <w:proofErr w:type="spellEnd"/>
+              <w:t>Case 2: PrintByLastName</w:t>
+            </w:r>
           </w:p>
           <w:p>
             <w:pPr>
@@ -3094,18 +3104,9 @@
                 <w:sz w:val="24"/>
                 <w:szCs w:val="24"/>
               </w:rPr>
-              <w:t xml:space="preserve">Case 3: </w:t>
-            </w:r>
-            <w:proofErr w:type="spellStart"/>
-            <w:r>
-              <w:rPr>
-                <w:rFonts w:ascii="Times New Roman" w:hAnsi="Times New Roman" w:cs="Times New Roman"/>
-                <w:sz w:val="24"/>
-                <w:szCs w:val="24"/>
-              </w:rPr>
-              <w:t>printAccounts</w:t>
-            </w:r>
-            <w:proofErr w:type="spellEnd"/>
+              <w:lastRenderedPageBreak/>
+              <w:t>Case 3: printAccounts</w:t>
+            </w:r>
           </w:p>
           <w:p>
             <w:pPr>
@@ -3143,6 +3144,7 @@
                 <w:sz w:val="24"/>
                 <w:szCs w:val="24"/>
               </w:rPr>
+              <w:lastRenderedPageBreak/>
               <w:t>Case 1:</w:t>
             </w:r>
           </w:p>
@@ -3220,6 +3222,7 @@
                 <w:sz w:val="24"/>
                 <w:szCs w:val="24"/>
               </w:rPr>
+              <w:lastRenderedPageBreak/>
               <w:t>-fee: $ 25.00</w:t>
             </w:r>
           </w:p>
@@ -3263,438 +3266,626 @@
                 <w:sz w:val="24"/>
                 <w:szCs w:val="24"/>
               </w:rPr>
+              <w:t>*Savings*John Doe* $500.00*1/1/2010*special Savings account*</w:t>
+            </w:r>
+          </w:p>
+          <w:p>
+            <w:pPr>
+              <w:rPr>
+                <w:rFonts w:ascii="Times New Roman" w:hAnsi="Times New Roman" w:cs="Times New Roman"/>
+                <w:sz w:val="24"/>
+                <w:szCs w:val="24"/>
+              </w:rPr>
+            </w:pPr>
+            <w:r>
+              <w:rPr>
+                <w:rFonts w:ascii="Times New Roman" w:hAnsi="Times New Roman" w:cs="Times New Roman"/>
+                <w:sz w:val="24"/>
+                <w:szCs w:val="24"/>
+              </w:rPr>
+              <w:t>-interest: $ 0.15</w:t>
+            </w:r>
+          </w:p>
+          <w:p>
+            <w:pPr>
+              <w:rPr>
+                <w:rFonts w:ascii="Times New Roman" w:hAnsi="Times New Roman" w:cs="Times New Roman"/>
+                <w:sz w:val="24"/>
+                <w:szCs w:val="24"/>
+              </w:rPr>
+            </w:pPr>
+            <w:r>
+              <w:rPr>
+                <w:rFonts w:ascii="Times New Roman" w:hAnsi="Times New Roman" w:cs="Times New Roman"/>
+                <w:sz w:val="24"/>
+                <w:szCs w:val="24"/>
+              </w:rPr>
+              <w:t>-fee: $ 0.00</w:t>
+            </w:r>
+          </w:p>
+          <w:p>
+            <w:pPr>
+              <w:rPr>
+                <w:rFonts w:ascii="Times New Roman" w:hAnsi="Times New Roman" w:cs="Times New Roman"/>
+                <w:sz w:val="24"/>
+                <w:szCs w:val="24"/>
+              </w:rPr>
+            </w:pPr>
+            <w:r>
+              <w:rPr>
+                <w:rFonts w:ascii="Times New Roman" w:hAnsi="Times New Roman" w:cs="Times New Roman"/>
+                <w:sz w:val="24"/>
+                <w:szCs w:val="24"/>
+              </w:rPr>
+              <w:t>-new balance: $ 500.15</w:t>
+            </w:r>
+          </w:p>
+          <w:p>
+            <w:pPr>
+              <w:rPr>
+                <w:rFonts w:ascii="Times New Roman" w:hAnsi="Times New Roman" w:cs="Times New Roman"/>
+                <w:sz w:val="24"/>
+                <w:szCs w:val="24"/>
+              </w:rPr>
+            </w:pPr>
+          </w:p>
+          <w:p>
+            <w:pPr>
+              <w:rPr>
+                <w:rFonts w:ascii="Times New Roman" w:hAnsi="Times New Roman" w:cs="Times New Roman"/>
+                <w:sz w:val="24"/>
+                <w:szCs w:val="24"/>
+              </w:rPr>
+            </w:pPr>
+            <w:r>
+              <w:rPr>
+                <w:rFonts w:ascii="Times New Roman" w:hAnsi="Times New Roman" w:cs="Times New Roman"/>
+                <w:sz w:val="24"/>
+                <w:szCs w:val="24"/>
+              </w:rPr>
+              <w:t>--end of printing--</w:t>
+            </w:r>
+          </w:p>
+          <w:p>
+            <w:pPr>
+              <w:rPr>
+                <w:rFonts w:ascii="Times New Roman" w:hAnsi="Times New Roman" w:cs="Times New Roman"/>
+                <w:sz w:val="24"/>
+                <w:szCs w:val="24"/>
+              </w:rPr>
+            </w:pPr>
+          </w:p>
+          <w:p>
+            <w:pPr>
+              <w:rPr>
+                <w:rFonts w:ascii="Times New Roman" w:hAnsi="Times New Roman" w:cs="Times New Roman"/>
+                <w:sz w:val="24"/>
+                <w:szCs w:val="24"/>
+              </w:rPr>
+            </w:pPr>
+            <w:r>
+              <w:rPr>
+                <w:rFonts w:ascii="Times New Roman" w:hAnsi="Times New Roman" w:cs="Times New Roman"/>
+                <w:sz w:val="24"/>
+                <w:szCs w:val="24"/>
+              </w:rPr>
+              <w:t>Case 2:</w:t>
+            </w:r>
+          </w:p>
+          <w:p>
+            <w:pPr>
+              <w:rPr>
+                <w:rFonts w:ascii="Times New Roman" w:hAnsi="Times New Roman" w:cs="Times New Roman"/>
+                <w:sz w:val="24"/>
+                <w:szCs w:val="24"/>
+              </w:rPr>
+            </w:pPr>
+            <w:r>
+              <w:rPr>
+                <w:rFonts w:ascii="Times New Roman" w:hAnsi="Times New Roman" w:cs="Times New Roman"/>
+                <w:sz w:val="24"/>
+                <w:szCs w:val="24"/>
+              </w:rPr>
+              <w:t>--Printing statements by last name--</w:t>
+            </w:r>
+          </w:p>
+          <w:p>
+            <w:pPr>
+              <w:rPr>
+                <w:rFonts w:ascii="Times New Roman" w:hAnsi="Times New Roman" w:cs="Times New Roman"/>
+                <w:sz w:val="24"/>
+                <w:szCs w:val="24"/>
+              </w:rPr>
+            </w:pPr>
+          </w:p>
+          <w:p>
+            <w:pPr>
+              <w:rPr>
+                <w:rFonts w:ascii="Times New Roman" w:hAnsi="Times New Roman" w:cs="Times New Roman"/>
+                <w:sz w:val="24"/>
+                <w:szCs w:val="24"/>
+              </w:rPr>
+            </w:pPr>
+            <w:r>
+              <w:rPr>
+                <w:rFonts w:ascii="Times New Roman" w:hAnsi="Times New Roman" w:cs="Times New Roman"/>
+                <w:sz w:val="24"/>
+                <w:szCs w:val="24"/>
+              </w:rPr>
+              <w:t>*Checking*Jerry Anderson* $976.44*9/23/2020</w:t>
+            </w:r>
+          </w:p>
+          <w:p>
+            <w:pPr>
+              <w:rPr>
+                <w:rFonts w:ascii="Times New Roman" w:hAnsi="Times New Roman" w:cs="Times New Roman"/>
+                <w:sz w:val="24"/>
+                <w:szCs w:val="24"/>
+              </w:rPr>
+            </w:pPr>
+            <w:r>
+              <w:rPr>
+                <w:rFonts w:ascii="Times New Roman" w:hAnsi="Times New Roman" w:cs="Times New Roman"/>
+                <w:sz w:val="24"/>
+                <w:szCs w:val="24"/>
+              </w:rPr>
+              <w:t>-interest: $ 0.04</w:t>
+            </w:r>
+          </w:p>
+          <w:p>
+            <w:pPr>
+              <w:rPr>
+                <w:rFonts w:ascii="Times New Roman" w:hAnsi="Times New Roman" w:cs="Times New Roman"/>
+                <w:sz w:val="24"/>
+                <w:szCs w:val="24"/>
+              </w:rPr>
+            </w:pPr>
+            <w:r>
+              <w:rPr>
+                <w:rFonts w:ascii="Times New Roman" w:hAnsi="Times New Roman" w:cs="Times New Roman"/>
+                <w:sz w:val="24"/>
+                <w:szCs w:val="24"/>
+              </w:rPr>
+              <w:t>-fee: $ 25.00</w:t>
+            </w:r>
+          </w:p>
+          <w:p>
+            <w:pPr>
+              <w:rPr>
+                <w:rFonts w:ascii="Times New Roman" w:hAnsi="Times New Roman" w:cs="Times New Roman"/>
+                <w:sz w:val="24"/>
+                <w:szCs w:val="24"/>
+              </w:rPr>
+            </w:pPr>
+            <w:r>
+              <w:rPr>
+                <w:rFonts w:ascii="Times New Roman" w:hAnsi="Times New Roman" w:cs="Times New Roman"/>
+                <w:sz w:val="24"/>
+                <w:szCs w:val="24"/>
+              </w:rPr>
+              <w:t>-new balance: $ 951.48</w:t>
+            </w:r>
+          </w:p>
+          <w:p>
+            <w:pPr>
+              <w:rPr>
+                <w:rFonts w:ascii="Times New Roman" w:hAnsi="Times New Roman" w:cs="Times New Roman"/>
+                <w:sz w:val="24"/>
+                <w:szCs w:val="24"/>
+              </w:rPr>
+            </w:pPr>
+          </w:p>
+          <w:p>
+            <w:pPr>
+              <w:rPr>
+                <w:rFonts w:ascii="Times New Roman" w:hAnsi="Times New Roman" w:cs="Times New Roman"/>
+                <w:sz w:val="24"/>
+                <w:szCs w:val="24"/>
+              </w:rPr>
+            </w:pPr>
+            <w:r>
+              <w:rPr>
+                <w:rFonts w:ascii="Times New Roman" w:hAnsi="Times New Roman" w:cs="Times New Roman"/>
+                <w:sz w:val="24"/>
+                <w:szCs w:val="24"/>
+              </w:rPr>
+              <w:t>*Money Market*Charlie Brown* $588.66*6/2/2015*6 withdrawals*</w:t>
+            </w:r>
+          </w:p>
+          <w:p>
+            <w:pPr>
+              <w:rPr>
+                <w:rFonts w:ascii="Times New Roman" w:hAnsi="Times New Roman" w:cs="Times New Roman"/>
+                <w:sz w:val="24"/>
+                <w:szCs w:val="24"/>
+              </w:rPr>
+            </w:pPr>
+            <w:r>
+              <w:rPr>
+                <w:rFonts w:ascii="Times New Roman" w:hAnsi="Times New Roman" w:cs="Times New Roman"/>
+                <w:sz w:val="24"/>
+                <w:szCs w:val="24"/>
+              </w:rPr>
+              <w:t>-interest: $ 0.32</w:t>
+            </w:r>
+          </w:p>
+          <w:p>
+            <w:pPr>
+              <w:rPr>
+                <w:rFonts w:ascii="Times New Roman" w:hAnsi="Times New Roman" w:cs="Times New Roman"/>
+                <w:sz w:val="24"/>
+                <w:szCs w:val="24"/>
+              </w:rPr>
+            </w:pPr>
+            <w:r>
+              <w:rPr>
+                <w:rFonts w:ascii="Times New Roman" w:hAnsi="Times New Roman" w:cs="Times New Roman"/>
+                <w:sz w:val="24"/>
+                <w:szCs w:val="24"/>
+              </w:rPr>
+              <w:t>-fee: $ 12.00</w:t>
+            </w:r>
+          </w:p>
+          <w:p>
+            <w:pPr>
+              <w:rPr>
+                <w:rFonts w:ascii="Times New Roman" w:hAnsi="Times New Roman" w:cs="Times New Roman"/>
+                <w:sz w:val="24"/>
+                <w:szCs w:val="24"/>
+              </w:rPr>
+            </w:pPr>
+            <w:r>
+              <w:rPr>
+                <w:rFonts w:ascii="Times New Roman" w:hAnsi="Times New Roman" w:cs="Times New Roman"/>
+                <w:sz w:val="24"/>
+                <w:szCs w:val="24"/>
+              </w:rPr>
+              <w:t>-new balance: $ 576.97</w:t>
+            </w:r>
+          </w:p>
+          <w:p>
+            <w:pPr>
+              <w:rPr>
+                <w:rFonts w:ascii="Times New Roman" w:hAnsi="Times New Roman" w:cs="Times New Roman"/>
+                <w:sz w:val="24"/>
+                <w:szCs w:val="24"/>
+              </w:rPr>
+            </w:pPr>
+          </w:p>
+          <w:p>
+            <w:pPr>
+              <w:rPr>
+                <w:rFonts w:ascii="Times New Roman" w:hAnsi="Times New Roman" w:cs="Times New Roman"/>
+                <w:sz w:val="24"/>
+                <w:szCs w:val="24"/>
+              </w:rPr>
+            </w:pPr>
+            <w:r>
+              <w:rPr>
+                <w:rFonts w:ascii="Times New Roman" w:hAnsi="Times New Roman" w:cs="Times New Roman"/>
+                <w:sz w:val="24"/>
+                <w:szCs w:val="24"/>
+              </w:rPr>
+              <w:t>--end of printing--</w:t>
+            </w:r>
+          </w:p>
+          <w:p>
+            <w:pPr>
+              <w:rPr>
+                <w:rFonts w:ascii="Times New Roman" w:hAnsi="Times New Roman" w:cs="Times New Roman"/>
+                <w:sz w:val="24"/>
+                <w:szCs w:val="24"/>
+              </w:rPr>
+            </w:pPr>
+          </w:p>
+          <w:p>
+            <w:pPr>
+              <w:rPr>
+                <w:rFonts w:ascii="Times New Roman" w:hAnsi="Times New Roman" w:cs="Times New Roman"/>
+                <w:sz w:val="24"/>
+                <w:szCs w:val="24"/>
+              </w:rPr>
+            </w:pPr>
+            <w:r>
+              <w:rPr>
+                <w:rFonts w:ascii="Times New Roman" w:hAnsi="Times New Roman" w:cs="Times New Roman"/>
+                <w:sz w:val="24"/>
+                <w:szCs w:val="24"/>
+              </w:rPr>
+              <w:t>Case 3:</w:t>
+            </w:r>
+          </w:p>
+          <w:p>
+            <w:pPr>
+              <w:rPr>
+                <w:rFonts w:ascii="Times New Roman" w:hAnsi="Times New Roman" w:cs="Times New Roman"/>
+                <w:sz w:val="24"/>
+                <w:szCs w:val="24"/>
+              </w:rPr>
+            </w:pPr>
+          </w:p>
+          <w:p>
+            <w:pPr>
+              <w:rPr>
+                <w:rFonts w:ascii="Times New Roman" w:hAnsi="Times New Roman" w:cs="Times New Roman"/>
+                <w:sz w:val="24"/>
+                <w:szCs w:val="24"/>
+              </w:rPr>
+            </w:pPr>
+            <w:r>
+              <w:rPr>
+                <w:rFonts w:ascii="Times New Roman" w:hAnsi="Times New Roman" w:cs="Times New Roman"/>
+                <w:sz w:val="24"/>
+                <w:szCs w:val="24"/>
+              </w:rPr>
+              <w:t>-Listing accounts in the database--</w:t>
+            </w:r>
+          </w:p>
+          <w:p>
+            <w:pPr>
+              <w:rPr>
+                <w:rFonts w:ascii="Times New Roman" w:hAnsi="Times New Roman" w:cs="Times New Roman"/>
+                <w:sz w:val="24"/>
+                <w:szCs w:val="24"/>
+              </w:rPr>
+            </w:pPr>
+          </w:p>
+          <w:p>
+            <w:pPr>
+              <w:rPr>
+                <w:rFonts w:ascii="Times New Roman" w:hAnsi="Times New Roman" w:cs="Times New Roman"/>
+                <w:sz w:val="24"/>
+                <w:szCs w:val="24"/>
+              </w:rPr>
+            </w:pPr>
+            <w:r>
+              <w:rPr>
+                <w:rFonts w:ascii="Times New Roman" w:hAnsi="Times New Roman" w:cs="Times New Roman"/>
+                <w:sz w:val="24"/>
+                <w:szCs w:val="24"/>
+              </w:rPr>
+              <w:t>*Checking*Jerry Anderson* $926.52*9/23/2020</w:t>
+            </w:r>
+          </w:p>
+          <w:p>
+            <w:pPr>
+              <w:rPr>
+                <w:rFonts w:ascii="Times New Roman" w:hAnsi="Times New Roman" w:cs="Times New Roman"/>
+                <w:sz w:val="24"/>
+                <w:szCs w:val="24"/>
+              </w:rPr>
+            </w:pPr>
+          </w:p>
+          <w:p>
+            <w:pPr>
+              <w:rPr>
+                <w:rFonts w:ascii="Times New Roman" w:hAnsi="Times New Roman" w:cs="Times New Roman"/>
+                <w:sz w:val="24"/>
+                <w:szCs w:val="24"/>
+              </w:rPr>
+            </w:pPr>
+            <w:r>
+              <w:rPr>
+                <w:rFonts w:ascii="Times New Roman" w:hAnsi="Times New Roman" w:cs="Times New Roman"/>
+                <w:sz w:val="24"/>
+                <w:szCs w:val="24"/>
+              </w:rPr>
+              <w:t>*Money Market*Charlie Brown* $565.29*6/2/2015*6 withdrawals*</w:t>
+            </w:r>
+          </w:p>
+          <w:p>
+            <w:pPr>
+              <w:rPr>
+                <w:rFonts w:ascii="Times New Roman" w:hAnsi="Times New Roman" w:cs="Times New Roman"/>
+                <w:sz w:val="24"/>
+                <w:szCs w:val="24"/>
+              </w:rPr>
+            </w:pPr>
+          </w:p>
+          <w:p>
+            <w:pPr>
+              <w:rPr>
+                <w:rFonts w:ascii="Times New Roman" w:hAnsi="Times New Roman" w:cs="Times New Roman"/>
+                <w:sz w:val="24"/>
+                <w:szCs w:val="24"/>
+              </w:rPr>
+            </w:pPr>
+            <w:r>
+              <w:rPr>
+                <w:rFonts w:ascii="Times New Roman" w:hAnsi="Times New Roman" w:cs="Times New Roman"/>
+                <w:sz w:val="24"/>
+                <w:szCs w:val="24"/>
+              </w:rPr>
+              <w:t>--end of printing--</w:t>
+            </w:r>
+          </w:p>
+        </w:tc>
+      </w:tr>
+      <w:tr>
+        <w:trPr>
+          <w:trHeight w:val="1187"/>
+        </w:trPr>
+        <w:tc>
+          <w:tcPr>
+            <w:tcW w:w="683" w:type="dxa"/>
+          </w:tcPr>
+          <w:p>
+            <w:pPr>
+              <w:jc w:val="center"/>
+              <w:rPr>
+                <w:rFonts w:ascii="Times New Roman" w:hAnsi="Times New Roman" w:cs="Times New Roman"/>
+                <w:sz w:val="24"/>
+                <w:szCs w:val="24"/>
+              </w:rPr>
+            </w:pPr>
+            <w:r>
+              <w:rPr>
+                <w:rFonts w:ascii="Times New Roman" w:hAnsi="Times New Roman" w:cs="Times New Roman"/>
+                <w:sz w:val="24"/>
+                <w:szCs w:val="24"/>
+              </w:rPr>
               <w:lastRenderedPageBreak/>
-              <w:t>*Savings*John Doe* $500.00*1/1/2010*special Savings account*</w:t>
-            </w:r>
-          </w:p>
-          <w:p>
-            <w:pPr>
-              <w:rPr>
-                <w:rFonts w:ascii="Times New Roman" w:hAnsi="Times New Roman" w:cs="Times New Roman"/>
-                <w:sz w:val="24"/>
-                <w:szCs w:val="24"/>
-              </w:rPr>
-            </w:pPr>
-            <w:r>
-              <w:rPr>
-                <w:rFonts w:ascii="Times New Roman" w:hAnsi="Times New Roman" w:cs="Times New Roman"/>
-                <w:sz w:val="24"/>
-                <w:szCs w:val="24"/>
-              </w:rPr>
-              <w:t>-interest: $ 0.15</w:t>
-            </w:r>
-          </w:p>
-          <w:p>
-            <w:pPr>
-              <w:rPr>
-                <w:rFonts w:ascii="Times New Roman" w:hAnsi="Times New Roman" w:cs="Times New Roman"/>
-                <w:sz w:val="24"/>
-                <w:szCs w:val="24"/>
-              </w:rPr>
-            </w:pPr>
-            <w:r>
-              <w:rPr>
-                <w:rFonts w:ascii="Times New Roman" w:hAnsi="Times New Roman" w:cs="Times New Roman"/>
-                <w:sz w:val="24"/>
-                <w:szCs w:val="24"/>
-              </w:rPr>
-              <w:t>-fee: $ 0.00</w:t>
-            </w:r>
-          </w:p>
-          <w:p>
-            <w:pPr>
-              <w:rPr>
-                <w:rFonts w:ascii="Times New Roman" w:hAnsi="Times New Roman" w:cs="Times New Roman"/>
-                <w:sz w:val="24"/>
-                <w:szCs w:val="24"/>
-              </w:rPr>
-            </w:pPr>
-            <w:r>
-              <w:rPr>
-                <w:rFonts w:ascii="Times New Roman" w:hAnsi="Times New Roman" w:cs="Times New Roman"/>
-                <w:sz w:val="24"/>
-                <w:szCs w:val="24"/>
-              </w:rPr>
-              <w:t>-new balance: $ 500.15</w:t>
-            </w:r>
-          </w:p>
-          <w:p>
-            <w:pPr>
-              <w:rPr>
-                <w:rFonts w:ascii="Times New Roman" w:hAnsi="Times New Roman" w:cs="Times New Roman"/>
-                <w:sz w:val="24"/>
-                <w:szCs w:val="24"/>
-              </w:rPr>
-            </w:pPr>
-          </w:p>
-          <w:p>
-            <w:pPr>
-              <w:rPr>
-                <w:rFonts w:ascii="Times New Roman" w:hAnsi="Times New Roman" w:cs="Times New Roman"/>
-                <w:sz w:val="24"/>
-                <w:szCs w:val="24"/>
-              </w:rPr>
-            </w:pPr>
-            <w:r>
-              <w:rPr>
-                <w:rFonts w:ascii="Times New Roman" w:hAnsi="Times New Roman" w:cs="Times New Roman"/>
-                <w:sz w:val="24"/>
-                <w:szCs w:val="24"/>
-              </w:rPr>
-              <w:t>--end of printing--</w:t>
-            </w:r>
-          </w:p>
-          <w:p>
-            <w:pPr>
-              <w:rPr>
-                <w:rFonts w:ascii="Times New Roman" w:hAnsi="Times New Roman" w:cs="Times New Roman"/>
-                <w:sz w:val="24"/>
-                <w:szCs w:val="24"/>
-              </w:rPr>
-            </w:pPr>
-          </w:p>
-          <w:p>
-            <w:pPr>
-              <w:rPr>
-                <w:rFonts w:ascii="Times New Roman" w:hAnsi="Times New Roman" w:cs="Times New Roman"/>
-                <w:sz w:val="24"/>
-                <w:szCs w:val="24"/>
-              </w:rPr>
-            </w:pPr>
-            <w:r>
-              <w:rPr>
-                <w:rFonts w:ascii="Times New Roman" w:hAnsi="Times New Roman" w:cs="Times New Roman"/>
-                <w:sz w:val="24"/>
-                <w:szCs w:val="24"/>
-              </w:rPr>
-              <w:t>Case 2:</w:t>
-            </w:r>
-          </w:p>
-          <w:p>
-            <w:pPr>
-              <w:rPr>
-                <w:rFonts w:ascii="Times New Roman" w:hAnsi="Times New Roman" w:cs="Times New Roman"/>
-                <w:sz w:val="24"/>
-                <w:szCs w:val="24"/>
-              </w:rPr>
-            </w:pPr>
-            <w:r>
-              <w:rPr>
-                <w:rFonts w:ascii="Times New Roman" w:hAnsi="Times New Roman" w:cs="Times New Roman"/>
-                <w:sz w:val="24"/>
-                <w:szCs w:val="24"/>
-              </w:rPr>
-              <w:t>--Printing statements by last name--</w:t>
-            </w:r>
-          </w:p>
-          <w:p>
-            <w:pPr>
-              <w:rPr>
-                <w:rFonts w:ascii="Times New Roman" w:hAnsi="Times New Roman" w:cs="Times New Roman"/>
-                <w:sz w:val="24"/>
-                <w:szCs w:val="24"/>
-              </w:rPr>
-            </w:pPr>
-          </w:p>
-          <w:p>
-            <w:pPr>
-              <w:rPr>
-                <w:rFonts w:ascii="Times New Roman" w:hAnsi="Times New Roman" w:cs="Times New Roman"/>
-                <w:sz w:val="24"/>
-                <w:szCs w:val="24"/>
-              </w:rPr>
-            </w:pPr>
-            <w:r>
-              <w:rPr>
-                <w:rFonts w:ascii="Times New Roman" w:hAnsi="Times New Roman" w:cs="Times New Roman"/>
-                <w:sz w:val="24"/>
-                <w:szCs w:val="24"/>
-              </w:rPr>
-              <w:t>*Checking*Jerry Anderson* $976.44*9/23/2020</w:t>
-            </w:r>
-          </w:p>
-          <w:p>
-            <w:pPr>
-              <w:rPr>
-                <w:rFonts w:ascii="Times New Roman" w:hAnsi="Times New Roman" w:cs="Times New Roman"/>
-                <w:sz w:val="24"/>
-                <w:szCs w:val="24"/>
-              </w:rPr>
-            </w:pPr>
-            <w:r>
-              <w:rPr>
-                <w:rFonts w:ascii="Times New Roman" w:hAnsi="Times New Roman" w:cs="Times New Roman"/>
-                <w:sz w:val="24"/>
-                <w:szCs w:val="24"/>
-              </w:rPr>
-              <w:t>-interest: $ 0.04</w:t>
-            </w:r>
-          </w:p>
-          <w:p>
-            <w:pPr>
-              <w:rPr>
-                <w:rFonts w:ascii="Times New Roman" w:hAnsi="Times New Roman" w:cs="Times New Roman"/>
-                <w:sz w:val="24"/>
-                <w:szCs w:val="24"/>
-              </w:rPr>
-            </w:pPr>
-            <w:r>
-              <w:rPr>
-                <w:rFonts w:ascii="Times New Roman" w:hAnsi="Times New Roman" w:cs="Times New Roman"/>
-                <w:sz w:val="24"/>
-                <w:szCs w:val="24"/>
-              </w:rPr>
-              <w:t>-fee: $ 25.00</w:t>
-            </w:r>
-          </w:p>
-          <w:p>
-            <w:pPr>
-              <w:rPr>
-                <w:rFonts w:ascii="Times New Roman" w:hAnsi="Times New Roman" w:cs="Times New Roman"/>
-                <w:sz w:val="24"/>
-                <w:szCs w:val="24"/>
-              </w:rPr>
-            </w:pPr>
-            <w:r>
-              <w:rPr>
-                <w:rFonts w:ascii="Times New Roman" w:hAnsi="Times New Roman" w:cs="Times New Roman"/>
-                <w:sz w:val="24"/>
-                <w:szCs w:val="24"/>
-              </w:rPr>
-              <w:t>-new balance: $ 951.48</w:t>
-            </w:r>
-          </w:p>
-          <w:p>
-            <w:pPr>
-              <w:rPr>
-                <w:rFonts w:ascii="Times New Roman" w:hAnsi="Times New Roman" w:cs="Times New Roman"/>
-                <w:sz w:val="24"/>
-                <w:szCs w:val="24"/>
-              </w:rPr>
-            </w:pPr>
-          </w:p>
-          <w:p>
-            <w:pPr>
-              <w:rPr>
-                <w:rFonts w:ascii="Times New Roman" w:hAnsi="Times New Roman" w:cs="Times New Roman"/>
-                <w:sz w:val="24"/>
-                <w:szCs w:val="24"/>
-              </w:rPr>
-            </w:pPr>
-            <w:r>
-              <w:rPr>
-                <w:rFonts w:ascii="Times New Roman" w:hAnsi="Times New Roman" w:cs="Times New Roman"/>
-                <w:sz w:val="24"/>
-                <w:szCs w:val="24"/>
-              </w:rPr>
-              <w:t>*Money Market*Charlie Brown* $588.66*6/2/2015*6 withdrawals*</w:t>
-            </w:r>
-          </w:p>
-          <w:p>
-            <w:pPr>
-              <w:rPr>
-                <w:rFonts w:ascii="Times New Roman" w:hAnsi="Times New Roman" w:cs="Times New Roman"/>
-                <w:sz w:val="24"/>
-                <w:szCs w:val="24"/>
-              </w:rPr>
-            </w:pPr>
-            <w:r>
-              <w:rPr>
-                <w:rFonts w:ascii="Times New Roman" w:hAnsi="Times New Roman" w:cs="Times New Roman"/>
-                <w:sz w:val="24"/>
-                <w:szCs w:val="24"/>
-              </w:rPr>
-              <w:t>-interest: $ 0.32</w:t>
-            </w:r>
-          </w:p>
-          <w:p>
-            <w:pPr>
-              <w:rPr>
-                <w:rFonts w:ascii="Times New Roman" w:hAnsi="Times New Roman" w:cs="Times New Roman"/>
-                <w:sz w:val="24"/>
-                <w:szCs w:val="24"/>
-              </w:rPr>
-            </w:pPr>
-            <w:r>
-              <w:rPr>
-                <w:rFonts w:ascii="Times New Roman" w:hAnsi="Times New Roman" w:cs="Times New Roman"/>
-                <w:sz w:val="24"/>
-                <w:szCs w:val="24"/>
-              </w:rPr>
-              <w:t>-fee: $ 12.00</w:t>
-            </w:r>
-          </w:p>
-          <w:p>
-            <w:pPr>
-              <w:rPr>
-                <w:rFonts w:ascii="Times New Roman" w:hAnsi="Times New Roman" w:cs="Times New Roman"/>
-                <w:sz w:val="24"/>
-                <w:szCs w:val="24"/>
-              </w:rPr>
-            </w:pPr>
-            <w:r>
-              <w:rPr>
-                <w:rFonts w:ascii="Times New Roman" w:hAnsi="Times New Roman" w:cs="Times New Roman"/>
-                <w:sz w:val="24"/>
-                <w:szCs w:val="24"/>
-              </w:rPr>
-              <w:t>-new balance: $ 576.97</w:t>
-            </w:r>
-          </w:p>
-          <w:p>
-            <w:pPr>
-              <w:rPr>
-                <w:rFonts w:ascii="Times New Roman" w:hAnsi="Times New Roman" w:cs="Times New Roman"/>
-                <w:sz w:val="24"/>
-                <w:szCs w:val="24"/>
-              </w:rPr>
-            </w:pPr>
-          </w:p>
-          <w:p>
-            <w:pPr>
-              <w:rPr>
-                <w:rFonts w:ascii="Times New Roman" w:hAnsi="Times New Roman" w:cs="Times New Roman"/>
-                <w:sz w:val="24"/>
-                <w:szCs w:val="24"/>
-              </w:rPr>
-            </w:pPr>
-            <w:r>
-              <w:rPr>
-                <w:rFonts w:ascii="Times New Roman" w:hAnsi="Times New Roman" w:cs="Times New Roman"/>
-                <w:sz w:val="24"/>
-                <w:szCs w:val="24"/>
-              </w:rPr>
-              <w:t>--end of printing--</w:t>
-            </w:r>
-          </w:p>
-          <w:p>
-            <w:pPr>
-              <w:rPr>
-                <w:rFonts w:ascii="Times New Roman" w:hAnsi="Times New Roman" w:cs="Times New Roman"/>
-                <w:sz w:val="24"/>
-                <w:szCs w:val="24"/>
-              </w:rPr>
-            </w:pPr>
-          </w:p>
-          <w:p>
-            <w:pPr>
-              <w:rPr>
-                <w:rFonts w:ascii="Times New Roman" w:hAnsi="Times New Roman" w:cs="Times New Roman"/>
-                <w:sz w:val="24"/>
-                <w:szCs w:val="24"/>
-              </w:rPr>
-            </w:pPr>
-            <w:r>
-              <w:rPr>
-                <w:rFonts w:ascii="Times New Roman" w:hAnsi="Times New Roman" w:cs="Times New Roman"/>
-                <w:sz w:val="24"/>
-                <w:szCs w:val="24"/>
-              </w:rPr>
-              <w:t>Case 3:</w:t>
-            </w:r>
-          </w:p>
-          <w:p>
-            <w:pPr>
-              <w:rPr>
-                <w:rFonts w:ascii="Times New Roman" w:hAnsi="Times New Roman" w:cs="Times New Roman"/>
-                <w:sz w:val="24"/>
-                <w:szCs w:val="24"/>
-              </w:rPr>
-            </w:pPr>
-          </w:p>
-          <w:p>
-            <w:pPr>
-              <w:rPr>
-                <w:rFonts w:ascii="Times New Roman" w:hAnsi="Times New Roman" w:cs="Times New Roman"/>
-                <w:sz w:val="24"/>
-                <w:szCs w:val="24"/>
-              </w:rPr>
-            </w:pPr>
-            <w:r>
-              <w:rPr>
-                <w:rFonts w:ascii="Times New Roman" w:hAnsi="Times New Roman" w:cs="Times New Roman"/>
-                <w:sz w:val="24"/>
-                <w:szCs w:val="24"/>
-              </w:rPr>
-              <w:t>-Listing accounts in the database--</w:t>
-            </w:r>
-          </w:p>
-          <w:p>
-            <w:pPr>
-              <w:rPr>
-                <w:rFonts w:ascii="Times New Roman" w:hAnsi="Times New Roman" w:cs="Times New Roman"/>
-                <w:sz w:val="24"/>
-                <w:szCs w:val="24"/>
-              </w:rPr>
-            </w:pPr>
-          </w:p>
-          <w:p>
-            <w:pPr>
-              <w:rPr>
-                <w:rFonts w:ascii="Times New Roman" w:hAnsi="Times New Roman" w:cs="Times New Roman"/>
-                <w:sz w:val="24"/>
-                <w:szCs w:val="24"/>
-              </w:rPr>
-            </w:pPr>
-            <w:r>
-              <w:rPr>
-                <w:rFonts w:ascii="Times New Roman" w:hAnsi="Times New Roman" w:cs="Times New Roman"/>
-                <w:sz w:val="24"/>
-                <w:szCs w:val="24"/>
-              </w:rPr>
-              <w:t>*Checking*Jerry Anderson* $926.52*9/23/2020</w:t>
-            </w:r>
-          </w:p>
-          <w:p>
-            <w:pPr>
-              <w:rPr>
-                <w:rFonts w:ascii="Times New Roman" w:hAnsi="Times New Roman" w:cs="Times New Roman"/>
-                <w:sz w:val="24"/>
-                <w:szCs w:val="24"/>
-              </w:rPr>
-            </w:pPr>
-          </w:p>
-          <w:p>
-            <w:pPr>
-              <w:rPr>
-                <w:rFonts w:ascii="Times New Roman" w:hAnsi="Times New Roman" w:cs="Times New Roman"/>
-                <w:sz w:val="24"/>
-                <w:szCs w:val="24"/>
-              </w:rPr>
-            </w:pPr>
-            <w:r>
-              <w:rPr>
-                <w:rFonts w:ascii="Times New Roman" w:hAnsi="Times New Roman" w:cs="Times New Roman"/>
-                <w:sz w:val="24"/>
-                <w:szCs w:val="24"/>
-              </w:rPr>
-              <w:t>*Money Market*Charlie Brown* $565.29*6/2/2015*6 withdrawals*</w:t>
-            </w:r>
-          </w:p>
-          <w:p>
-            <w:pPr>
-              <w:rPr>
-                <w:rFonts w:ascii="Times New Roman" w:hAnsi="Times New Roman" w:cs="Times New Roman"/>
-                <w:sz w:val="24"/>
-                <w:szCs w:val="24"/>
-              </w:rPr>
-            </w:pPr>
-          </w:p>
-          <w:p>
-            <w:pPr>
-              <w:rPr>
-                <w:rFonts w:ascii="Times New Roman" w:hAnsi="Times New Roman" w:cs="Times New Roman"/>
-                <w:sz w:val="24"/>
-                <w:szCs w:val="24"/>
-              </w:rPr>
-            </w:pPr>
-            <w:r>
-              <w:rPr>
-                <w:rFonts w:ascii="Times New Roman" w:hAnsi="Times New Roman" w:cs="Times New Roman"/>
-                <w:sz w:val="24"/>
-                <w:szCs w:val="24"/>
-              </w:rPr>
-              <w:t>--end of printing--</w:t>
+              <w:t>10</w:t>
+            </w:r>
+          </w:p>
+        </w:tc>
+        <w:tc>
+          <w:tcPr>
+            <w:tcW w:w="2377" w:type="dxa"/>
+          </w:tcPr>
+          <w:p>
+            <w:pPr>
+              <w:rPr>
+                <w:rFonts w:ascii="Times New Roman" w:hAnsi="Times New Roman" w:cs="Times New Roman"/>
+                <w:sz w:val="24"/>
+                <w:szCs w:val="24"/>
+              </w:rPr>
+            </w:pPr>
+            <w:r>
+              <w:rPr>
+                <w:rFonts w:ascii="Times New Roman" w:hAnsi="Times New Roman" w:cs="Times New Roman"/>
+                <w:sz w:val="24"/>
+                <w:szCs w:val="24"/>
+              </w:rPr>
+              <w:t>Testing date picker</w:t>
+            </w:r>
+          </w:p>
+        </w:tc>
+        <w:tc>
+          <w:tcPr>
+            <w:tcW w:w="4970" w:type="dxa"/>
+          </w:tcPr>
+          <w:p>
+            <w:pPr>
+              <w:rPr>
+                <w:rFonts w:ascii="Times New Roman" w:hAnsi="Times New Roman" w:cs="Times New Roman"/>
+                <w:sz w:val="24"/>
+                <w:szCs w:val="24"/>
+              </w:rPr>
+            </w:pPr>
+            <w:r>
+              <w:rPr>
+                <w:rFonts w:ascii="Times New Roman" w:hAnsi="Times New Roman" w:cs="Times New Roman"/>
+                <w:sz w:val="24"/>
+                <w:szCs w:val="24"/>
+              </w:rPr>
+              <w:t>Case 1: Select the date from date picker: valid</w:t>
+            </w:r>
+          </w:p>
+          <w:p>
+            <w:pPr>
+              <w:rPr>
+                <w:rFonts w:ascii="Times New Roman" w:hAnsi="Times New Roman" w:cs="Times New Roman"/>
+                <w:sz w:val="24"/>
+                <w:szCs w:val="24"/>
+              </w:rPr>
+            </w:pPr>
+          </w:p>
+          <w:p>
+            <w:pPr>
+              <w:rPr>
+                <w:rFonts w:ascii="Times New Roman" w:hAnsi="Times New Roman" w:cs="Times New Roman"/>
+                <w:sz w:val="24"/>
+                <w:szCs w:val="24"/>
+              </w:rPr>
+            </w:pPr>
+            <w:r>
+              <w:rPr>
+                <w:rFonts w:ascii="Times New Roman" w:hAnsi="Times New Roman" w:cs="Times New Roman"/>
+                <w:sz w:val="24"/>
+                <w:szCs w:val="24"/>
+              </w:rPr>
+              <w:t>Case 2: Try to enter wrong date text in the date picker: invalid</w:t>
+            </w:r>
+          </w:p>
+        </w:tc>
+        <w:tc>
+          <w:tcPr>
+            <w:tcW w:w="3310" w:type="dxa"/>
+          </w:tcPr>
+          <w:p>
+            <w:pPr>
+              <w:rPr>
+                <w:rFonts w:ascii="Times New Roman" w:hAnsi="Times New Roman" w:cs="Times New Roman"/>
+                <w:sz w:val="24"/>
+                <w:szCs w:val="24"/>
+              </w:rPr>
+            </w:pPr>
+            <w:r>
+              <w:rPr>
+                <w:rFonts w:ascii="Times New Roman" w:hAnsi="Times New Roman" w:cs="Times New Roman"/>
+                <w:sz w:val="24"/>
+                <w:szCs w:val="24"/>
+              </w:rPr>
+              <w:t xml:space="preserve">Case 1: </w:t>
+            </w:r>
+            <w:r>
+              <w:rPr>
+                <w:rFonts w:ascii="Times New Roman" w:hAnsi="Times New Roman" w:cs="Times New Roman"/>
+                <w:sz w:val="24"/>
+                <w:szCs w:val="24"/>
+              </w:rPr>
+              <w:t>Date will be selected because it is valid</w:t>
+            </w:r>
+            <w:r>
+              <w:rPr>
+                <w:rFonts w:ascii="Times New Roman" w:hAnsi="Times New Roman" w:cs="Times New Roman"/>
+                <w:sz w:val="24"/>
+                <w:szCs w:val="24"/>
+              </w:rPr>
+              <w:t>.</w:t>
+            </w:r>
+          </w:p>
+          <w:p>
+            <w:pPr>
+              <w:rPr>
+                <w:rFonts w:ascii="Times New Roman" w:hAnsi="Times New Roman" w:cs="Times New Roman"/>
+                <w:sz w:val="24"/>
+                <w:szCs w:val="24"/>
+              </w:rPr>
+            </w:pPr>
+          </w:p>
+          <w:p>
+            <w:pPr>
+              <w:rPr>
+                <w:rFonts w:ascii="Times New Roman" w:hAnsi="Times New Roman" w:cs="Times New Roman"/>
+                <w:sz w:val="24"/>
+                <w:szCs w:val="24"/>
+              </w:rPr>
+            </w:pPr>
+            <w:r>
+              <w:rPr>
+                <w:rFonts w:ascii="Times New Roman" w:hAnsi="Times New Roman" w:cs="Times New Roman"/>
+                <w:sz w:val="24"/>
+                <w:szCs w:val="24"/>
+              </w:rPr>
+              <w:t>Case 2: Any invalid date, such as any text instead of a date, will be considered null</w:t>
+            </w:r>
+            <w:r>
+              <w:rPr>
+                <w:rFonts w:ascii="Times New Roman" w:hAnsi="Times New Roman" w:cs="Times New Roman"/>
+                <w:sz w:val="24"/>
+                <w:szCs w:val="24"/>
+              </w:rPr>
+              <w:t xml:space="preserve">. </w:t>
+            </w:r>
+          </w:p>
+          <w:p>
+            <w:pPr>
+              <w:rPr>
+                <w:rFonts w:ascii="Times New Roman" w:hAnsi="Times New Roman" w:cs="Times New Roman"/>
+                <w:sz w:val="24"/>
+                <w:szCs w:val="24"/>
+              </w:rPr>
+            </w:pPr>
+            <w:r>
+              <w:rPr>
+                <w:rFonts w:ascii="Times New Roman" w:hAnsi="Times New Roman" w:cs="Times New Roman"/>
+                <w:sz w:val="24"/>
+                <w:szCs w:val="24"/>
+              </w:rPr>
+              <w:lastRenderedPageBreak/>
+              <w:t>NOTE: But if you select a date once, and then manually clear the text in the date picker, it is not considered null. Because the text gets cleared but the date you selected still stays selected.</w:t>
             </w:r>
           </w:p>
         </w:tc>
@@ -3720,7 +3911,7 @@
 </file>
 
 <file path=word/endnotes.xml><?xml version="1.0" encoding="utf-8"?>
-<w:endnotes xmlns:wpc="http://schemas.microsoft.com/office/word/2010/wordprocessingCanvas" xmlns:cx="http://schemas.microsoft.com/office/drawing/2014/chartex" xmlns:cx1="http://schemas.microsoft.com/office/drawing/2015/9/8/chartex" xmlns:cx2="http://schemas.microsoft.com/office/drawing/2015/10/21/chartex" xmlns:cx3="http://schemas.microsoft.com/office/drawing/2016/5/9/chartex" xmlns:cx4="http://schemas.microsoft.com/office/drawing/2016/5/10/chartex" xmlns:cx5="http://schemas.microsoft.com/office/drawing/2016/5/11/chartex" xmlns:cx6="http://schemas.microsoft.com/office/drawing/2016/5/12/chartex" xmlns:cx7="http://schemas.microsoft.com/office/drawing/2016/5/13/chartex" xmlns:cx8="http://schemas.microsoft.com/office/drawing/2016/5/14/chartex" xmlns:mc="http://schemas.openxmlformats.org/markup-compatibility/2006" xmlns:aink="http://schemas.microsoft.com/office/drawing/2016/ink" xmlns:am3d="http://schemas.microsoft.com/office/drawing/2017/model3d" xmlns:o="urn:schemas-microsoft-com:office:office" xmlns:r="http://schemas.openxmlformats.org/officeDocument/2006/relationships" xmlns:m="http://schemas.openxmlformats.org/officeDocument/2006/math" xmlns:v="urn:schemas-microsoft-com:vml" xmlns:wp14="http://schemas.microsoft.com/office/word/2010/wordprocessingDrawing" xmlns:wp="http://schemas.openxmlformats.org/drawingml/2006/wordprocessingDrawing" xmlns:w10="urn:schemas-microsoft-com:office:word" xmlns:w="http://schemas.openxmlformats.org/wordprocessingml/2006/main" xmlns:w14="http://schemas.microsoft.com/office/word/2010/wordml" xmlns:w15="http://schemas.microsoft.com/office/word/2012/wordml" xmlns:w16cid="http://schemas.microsoft.com/office/word/2016/wordml/cid" xmlns:w16se="http://schemas.microsoft.com/office/word/2015/wordml/symex" xmlns:wpg="http://schemas.microsoft.com/office/word/2010/wordprocessingGroup" xmlns:wpi="http://schemas.microsoft.com/office/word/2010/wordprocessingInk" xmlns:wne="http://schemas.microsoft.com/office/word/2006/wordml" xmlns:wps="http://schemas.microsoft.com/office/word/2010/wordprocessingShape" mc:Ignorable="w14 w15 w16se w16cid wp14">
+<w:endnotes xmlns:wpc="http://schemas.microsoft.com/office/word/2010/wordprocessingCanvas" xmlns:cx="http://schemas.microsoft.com/office/drawing/2014/chartex" xmlns:cx1="http://schemas.microsoft.com/office/drawing/2015/9/8/chartex" xmlns:cx2="http://schemas.microsoft.com/office/drawing/2015/10/21/chartex" xmlns:cx3="http://schemas.microsoft.com/office/drawing/2016/5/9/chartex" xmlns:cx4="http://schemas.microsoft.com/office/drawing/2016/5/10/chartex" xmlns:cx5="http://schemas.microsoft.com/office/drawing/2016/5/11/chartex" xmlns:cx6="http://schemas.microsoft.com/office/drawing/2016/5/12/chartex" xmlns:cx7="http://schemas.microsoft.com/office/drawing/2016/5/13/chartex" xmlns:cx8="http://schemas.microsoft.com/office/drawing/2016/5/14/chartex" xmlns:mc="http://schemas.openxmlformats.org/markup-compatibility/2006" xmlns:aink="http://schemas.microsoft.com/office/drawing/2016/ink" xmlns:am3d="http://schemas.microsoft.com/office/drawing/2017/model3d" xmlns:o="urn:schemas-microsoft-com:office:office" xmlns:r="http://schemas.openxmlformats.org/officeDocument/2006/relationships" xmlns:m="http://schemas.openxmlformats.org/officeDocument/2006/math" xmlns:v="urn:schemas-microsoft-com:vml" xmlns:wp14="http://schemas.microsoft.com/office/word/2010/wordprocessingDrawing" xmlns:wp="http://schemas.openxmlformats.org/drawingml/2006/wordprocessingDrawing" xmlns:w10="urn:schemas-microsoft-com:office:word" xmlns:w="http://schemas.openxmlformats.org/wordprocessingml/2006/main" xmlns:w14="http://schemas.microsoft.com/office/word/2010/wordml" xmlns:w15="http://schemas.microsoft.com/office/word/2012/wordml" xmlns:w16cex="http://schemas.microsoft.com/office/word/2018/wordml/cex" xmlns:w16cid="http://schemas.microsoft.com/office/word/2016/wordml/cid" xmlns:w16="http://schemas.microsoft.com/office/word/2018/wordml" xmlns:w16se="http://schemas.microsoft.com/office/word/2015/wordml/symex" xmlns:wpg="http://schemas.microsoft.com/office/word/2010/wordprocessingGroup" xmlns:wpi="http://schemas.microsoft.com/office/word/2010/wordprocessingInk" xmlns:wne="http://schemas.microsoft.com/office/word/2006/wordml" xmlns:wps="http://schemas.microsoft.com/office/word/2010/wordprocessingShape" mc:Ignorable="w14 w15 w16se w16cid w16 w16cex wp14">
   <w:endnote w:type="separator" w:id="-1">
     <w:p>
       <w:pPr>
@@ -3745,7 +3936,7 @@
 </file>
 
 <file path=word/footnotes.xml><?xml version="1.0" encoding="utf-8"?>
-<w:footnotes xmlns:wpc="http://schemas.microsoft.com/office/word/2010/wordprocessingCanvas" xmlns:cx="http://schemas.microsoft.com/office/drawing/2014/chartex" xmlns:cx1="http://schemas.microsoft.com/office/drawing/2015/9/8/chartex" xmlns:cx2="http://schemas.microsoft.com/office/drawing/2015/10/21/chartex" xmlns:cx3="http://schemas.microsoft.com/office/drawing/2016/5/9/chartex" xmlns:cx4="http://schemas.microsoft.com/office/drawing/2016/5/10/chartex" xmlns:cx5="http://schemas.microsoft.com/office/drawing/2016/5/11/chartex" xmlns:cx6="http://schemas.microsoft.com/office/drawing/2016/5/12/chartex" xmlns:cx7="http://schemas.microsoft.com/office/drawing/2016/5/13/chartex" xmlns:cx8="http://schemas.microsoft.com/office/drawing/2016/5/14/chartex" xmlns:mc="http://schemas.openxmlformats.org/markup-compatibility/2006" xmlns:aink="http://schemas.microsoft.com/office/drawing/2016/ink" xmlns:am3d="http://schemas.microsoft.com/office/drawing/2017/model3d" xmlns:o="urn:schemas-microsoft-com:office:office" xmlns:r="http://schemas.openxmlformats.org/officeDocument/2006/relationships" xmlns:m="http://schemas.openxmlformats.org/officeDocument/2006/math" xmlns:v="urn:schemas-microsoft-com:vml" xmlns:wp14="http://schemas.microsoft.com/office/word/2010/wordprocessingDrawing" xmlns:wp="http://schemas.openxmlformats.org/drawingml/2006/wordprocessingDrawing" xmlns:w10="urn:schemas-microsoft-com:office:word" xmlns:w="http://schemas.openxmlformats.org/wordprocessingml/2006/main" xmlns:w14="http://schemas.microsoft.com/office/word/2010/wordml" xmlns:w15="http://schemas.microsoft.com/office/word/2012/wordml" xmlns:w16cid="http://schemas.microsoft.com/office/word/2016/wordml/cid" xmlns:w16se="http://schemas.microsoft.com/office/word/2015/wordml/symex" xmlns:wpg="http://schemas.microsoft.com/office/word/2010/wordprocessingGroup" xmlns:wpi="http://schemas.microsoft.com/office/word/2010/wordprocessingInk" xmlns:wne="http://schemas.microsoft.com/office/word/2006/wordml" xmlns:wps="http://schemas.microsoft.com/office/word/2010/wordprocessingShape" mc:Ignorable="w14 w15 w16se w16cid wp14">
+<w:footnotes xmlns:wpc="http://schemas.microsoft.com/office/word/2010/wordprocessingCanvas" xmlns:cx="http://schemas.microsoft.com/office/drawing/2014/chartex" xmlns:cx1="http://schemas.microsoft.com/office/drawing/2015/9/8/chartex" xmlns:cx2="http://schemas.microsoft.com/office/drawing/2015/10/21/chartex" xmlns:cx3="http://schemas.microsoft.com/office/drawing/2016/5/9/chartex" xmlns:cx4="http://schemas.microsoft.com/office/drawing/2016/5/10/chartex" xmlns:cx5="http://schemas.microsoft.com/office/drawing/2016/5/11/chartex" xmlns:cx6="http://schemas.microsoft.com/office/drawing/2016/5/12/chartex" xmlns:cx7="http://schemas.microsoft.com/office/drawing/2016/5/13/chartex" xmlns:cx8="http://schemas.microsoft.com/office/drawing/2016/5/14/chartex" xmlns:mc="http://schemas.openxmlformats.org/markup-compatibility/2006" xmlns:aink="http://schemas.microsoft.com/office/drawing/2016/ink" xmlns:am3d="http://schemas.microsoft.com/office/drawing/2017/model3d" xmlns:o="urn:schemas-microsoft-com:office:office" xmlns:r="http://schemas.openxmlformats.org/officeDocument/2006/relationships" xmlns:m="http://schemas.openxmlformats.org/officeDocument/2006/math" xmlns:v="urn:schemas-microsoft-com:vml" xmlns:wp14="http://schemas.microsoft.com/office/word/2010/wordprocessingDrawing" xmlns:wp="http://schemas.openxmlformats.org/drawingml/2006/wordprocessingDrawing" xmlns:w10="urn:schemas-microsoft-com:office:word" xmlns:w="http://schemas.openxmlformats.org/wordprocessingml/2006/main" xmlns:w14="http://schemas.microsoft.com/office/word/2010/wordml" xmlns:w15="http://schemas.microsoft.com/office/word/2012/wordml" xmlns:w16cex="http://schemas.microsoft.com/office/word/2018/wordml/cex" xmlns:w16cid="http://schemas.microsoft.com/office/word/2016/wordml/cid" xmlns:w16="http://schemas.microsoft.com/office/word/2018/wordml" xmlns:w16se="http://schemas.microsoft.com/office/word/2015/wordml/symex" xmlns:wpg="http://schemas.microsoft.com/office/word/2010/wordprocessingGroup" xmlns:wpi="http://schemas.microsoft.com/office/word/2010/wordprocessingInk" xmlns:wne="http://schemas.microsoft.com/office/word/2006/wordml" xmlns:wps="http://schemas.microsoft.com/office/word/2010/wordprocessingShape" mc:Ignorable="w14 w15 w16se w16cid w16 w16cex wp14">
   <w:footnote w:type="separator" w:id="-1">
     <w:p>
       <w:pPr>
@@ -3770,7 +3961,7 @@
 </file>
 
 <file path=word/numbering.xml><?xml version="1.0" encoding="utf-8"?>
-<w:numbering xmlns:wpc="http://schemas.microsoft.com/office/word/2010/wordprocessingCanvas" xmlns:cx="http://schemas.microsoft.com/office/drawing/2014/chartex" xmlns:cx1="http://schemas.microsoft.com/office/drawing/2015/9/8/chartex" xmlns:cx2="http://schemas.microsoft.com/office/drawing/2015/10/21/chartex" xmlns:cx3="http://schemas.microsoft.com/office/drawing/2016/5/9/chartex" xmlns:cx4="http://schemas.microsoft.com/office/drawing/2016/5/10/chartex" xmlns:cx5="http://schemas.microsoft.com/office/drawing/2016/5/11/chartex" xmlns:cx6="http://schemas.microsoft.com/office/drawing/2016/5/12/chartex" xmlns:cx7="http://schemas.microsoft.com/office/drawing/2016/5/13/chartex" xmlns:cx8="http://schemas.microsoft.com/office/drawing/2016/5/14/chartex" xmlns:mc="http://schemas.openxmlformats.org/markup-compatibility/2006" xmlns:aink="http://schemas.microsoft.com/office/drawing/2016/ink" xmlns:am3d="http://schemas.microsoft.com/office/drawing/2017/model3d" xmlns:o="urn:schemas-microsoft-com:office:office" xmlns:r="http://schemas.openxmlformats.org/officeDocument/2006/relationships" xmlns:m="http://schemas.openxmlformats.org/officeDocument/2006/math" xmlns:v="urn:schemas-microsoft-com:vml" xmlns:wp14="http://schemas.microsoft.com/office/word/2010/wordprocessingDrawing" xmlns:wp="http://schemas.openxmlformats.org/drawingml/2006/wordprocessingDrawing" xmlns:w10="urn:schemas-microsoft-com:office:word" xmlns:w="http://schemas.openxmlformats.org/wordprocessingml/2006/main" xmlns:w14="http://schemas.microsoft.com/office/word/2010/wordml" xmlns:w15="http://schemas.microsoft.com/office/word/2012/wordml" xmlns:w16cid="http://schemas.microsoft.com/office/word/2016/wordml/cid" xmlns:w16se="http://schemas.microsoft.com/office/word/2015/wordml/symex" xmlns:wpg="http://schemas.microsoft.com/office/word/2010/wordprocessingGroup" xmlns:wpi="http://schemas.microsoft.com/office/word/2010/wordprocessingInk" xmlns:wne="http://schemas.microsoft.com/office/word/2006/wordml" xmlns:wps="http://schemas.microsoft.com/office/word/2010/wordprocessingShape" mc:Ignorable="w14 w15 w16se w16cid wp14">
+<w:numbering xmlns:wpc="http://schemas.microsoft.com/office/word/2010/wordprocessingCanvas" xmlns:cx="http://schemas.microsoft.com/office/drawing/2014/chartex" xmlns:cx1="http://schemas.microsoft.com/office/drawing/2015/9/8/chartex" xmlns:cx2="http://schemas.microsoft.com/office/drawing/2015/10/21/chartex" xmlns:cx3="http://schemas.microsoft.com/office/drawing/2016/5/9/chartex" xmlns:cx4="http://schemas.microsoft.com/office/drawing/2016/5/10/chartex" xmlns:cx5="http://schemas.microsoft.com/office/drawing/2016/5/11/chartex" xmlns:cx6="http://schemas.microsoft.com/office/drawing/2016/5/12/chartex" xmlns:cx7="http://schemas.microsoft.com/office/drawing/2016/5/13/chartex" xmlns:cx8="http://schemas.microsoft.com/office/drawing/2016/5/14/chartex" xmlns:mc="http://schemas.openxmlformats.org/markup-compatibility/2006" xmlns:aink="http://schemas.microsoft.com/office/drawing/2016/ink" xmlns:am3d="http://schemas.microsoft.com/office/drawing/2017/model3d" xmlns:o="urn:schemas-microsoft-com:office:office" xmlns:r="http://schemas.openxmlformats.org/officeDocument/2006/relationships" xmlns:m="http://schemas.openxmlformats.org/officeDocument/2006/math" xmlns:v="urn:schemas-microsoft-com:vml" xmlns:wp14="http://schemas.microsoft.com/office/word/2010/wordprocessingDrawing" xmlns:wp="http://schemas.openxmlformats.org/drawingml/2006/wordprocessingDrawing" xmlns:w10="urn:schemas-microsoft-com:office:word" xmlns:w="http://schemas.openxmlformats.org/wordprocessingml/2006/main" xmlns:w14="http://schemas.microsoft.com/office/word/2010/wordml" xmlns:w15="http://schemas.microsoft.com/office/word/2012/wordml" xmlns:w16cex="http://schemas.microsoft.com/office/word/2018/wordml/cex" xmlns:w16cid="http://schemas.microsoft.com/office/word/2016/wordml/cid" xmlns:w16="http://schemas.microsoft.com/office/word/2018/wordml" xmlns:w16se="http://schemas.microsoft.com/office/word/2015/wordml/symex" xmlns:wpg="http://schemas.microsoft.com/office/word/2010/wordprocessingGroup" xmlns:wpi="http://schemas.microsoft.com/office/word/2010/wordprocessingInk" xmlns:wne="http://schemas.microsoft.com/office/word/2006/wordml" xmlns:wps="http://schemas.microsoft.com/office/word/2010/wordprocessingShape" mc:Ignorable="w14 w15 w16se w16cid w16 w16cex wp14">
   <w:abstractNum w:abstractNumId="0" w15:restartNumberingAfterBreak="0">
     <w:nsid w:val="0BDF193A"/>
     <w:multiLevelType w:val="hybridMultilevel"/>
@@ -4005,7 +4196,7 @@
 </file>
 
 <file path=word/styles.xml><?xml version="1.0" encoding="utf-8"?>
-<w:styles xmlns:mc="http://schemas.openxmlformats.org/markup-compatibility/2006" xmlns:r="http://schemas.openxmlformats.org/officeDocument/2006/relationships" xmlns:w="http://schemas.openxmlformats.org/wordprocessingml/2006/main" xmlns:w14="http://schemas.microsoft.com/office/word/2010/wordml" xmlns:w15="http://schemas.microsoft.com/office/word/2012/wordml" xmlns:w16cid="http://schemas.microsoft.com/office/word/2016/wordml/cid" xmlns:w16se="http://schemas.microsoft.com/office/word/2015/wordml/symex" mc:Ignorable="w14 w15 w16se w16cid">
+<w:styles xmlns:mc="http://schemas.openxmlformats.org/markup-compatibility/2006" xmlns:r="http://schemas.openxmlformats.org/officeDocument/2006/relationships" xmlns:w="http://schemas.openxmlformats.org/wordprocessingml/2006/main" xmlns:w14="http://schemas.microsoft.com/office/word/2010/wordml" xmlns:w15="http://schemas.microsoft.com/office/word/2012/wordml" xmlns:w16cex="http://schemas.microsoft.com/office/word/2018/wordml/cex" xmlns:w16cid="http://schemas.microsoft.com/office/word/2016/wordml/cid" xmlns:w16="http://schemas.microsoft.com/office/word/2018/wordml" xmlns:w16se="http://schemas.microsoft.com/office/word/2015/wordml/symex" mc:Ignorable="w14 w15 w16se w16cid w16 w16cex">
   <w:docDefaults>
     <w:rPrDefault>
       <w:rPr>
@@ -4127,6 +4318,7 @@
     <w:lsdException w:name="HTML Sample" w:semiHidden="1" w:unhideWhenUsed="1"/>
     <w:lsdException w:name="HTML Typewriter" w:semiHidden="1" w:unhideWhenUsed="1"/>
     <w:lsdException w:name="HTML Variable" w:semiHidden="1" w:unhideWhenUsed="1"/>
+    <w:lsdException w:name="Normal Table" w:semiHidden="1" w:unhideWhenUsed="1"/>
     <w:lsdException w:name="annotation subject" w:semiHidden="1" w:unhideWhenUsed="1"/>
     <w:lsdException w:name="No List" w:semiHidden="1" w:unhideWhenUsed="1"/>
     <w:lsdException w:name="Outline List 1" w:semiHidden="1" w:unhideWhenUsed="1"/>
@@ -4173,8 +4365,10 @@
     <w:lsdException w:name="Table Subtle 2" w:semiHidden="1" w:unhideWhenUsed="1"/>
     <w:lsdException w:name="Table Web 1" w:semiHidden="1" w:unhideWhenUsed="1"/>
     <w:lsdException w:name="Table Web 2" w:semiHidden="1" w:unhideWhenUsed="1"/>
+    <w:lsdException w:name="Table Web 3" w:semiHidden="1" w:unhideWhenUsed="1"/>
     <w:lsdException w:name="Balloon Text" w:semiHidden="1" w:unhideWhenUsed="1"/>
     <w:lsdException w:name="Table Grid" w:uiPriority="39"/>
+    <w:lsdException w:name="Table Theme" w:semiHidden="1" w:unhideWhenUsed="1"/>
     <w:lsdException w:name="Placeholder Text" w:semiHidden="1"/>
     <w:lsdException w:name="No Spacing" w:uiPriority="1" w:qFormat="1"/>
     <w:lsdException w:name="Light Shading" w:uiPriority="60"/>

</xml_diff>

<commit_message>
updated the expected output for export test case
</commit_message>
<xml_diff>
--- a/project3testdoc.docx
+++ b/project3testdoc.docx
@@ -11,9 +11,9 @@
       </w:tblPr>
       <w:tblGrid>
         <w:gridCol w:w="683"/>
-        <w:gridCol w:w="2228"/>
-        <w:gridCol w:w="4426"/>
-        <w:gridCol w:w="4003"/>
+        <w:gridCol w:w="2377"/>
+        <w:gridCol w:w="4970"/>
+        <w:gridCol w:w="3310"/>
       </w:tblGrid>
       <w:tr>
         <w:trPr>
@@ -1694,6 +1694,7 @@
                 <w:sz w:val="24"/>
                 <w:szCs w:val="24"/>
               </w:rPr>
+              <w:lastRenderedPageBreak/>
               <w:t>Case 1:</w:t>
             </w:r>
           </w:p>
@@ -1809,16 +1810,7 @@
                 <w:sz w:val="24"/>
                 <w:szCs w:val="24"/>
               </w:rPr>
-              <w:t xml:space="preserve">Click deposit or withdraw buttons </w:t>
-            </w:r>
-            <w:r>
-              <w:rPr>
-                <w:rFonts w:ascii="Times New Roman" w:hAnsi="Times New Roman" w:cs="Times New Roman"/>
-                <w:sz w:val="24"/>
-                <w:szCs w:val="24"/>
-              </w:rPr>
-              <w:lastRenderedPageBreak/>
-              <w:t>with invalid/empty text fields to see if GUI catches errors.</w:t>
+              <w:t>Click deposit or withdraw buttons with invalid/empty text fields to see if GUI catches errors.</w:t>
             </w:r>
           </w:p>
         </w:tc>
@@ -1840,7 +1832,6 @@
                 <w:sz w:val="24"/>
                 <w:szCs w:val="24"/>
               </w:rPr>
-              <w:lastRenderedPageBreak/>
               <w:t>First Name:</w:t>
             </w:r>
           </w:p>
@@ -1875,7 +1866,6 @@
                 <w:sz w:val="24"/>
                 <w:szCs w:val="24"/>
               </w:rPr>
-              <w:lastRenderedPageBreak/>
               <w:t>Amount:</w:t>
             </w:r>
           </w:p>
@@ -1898,7 +1888,6 @@
                 <w:sz w:val="24"/>
                 <w:szCs w:val="24"/>
               </w:rPr>
-              <w:lastRenderedPageBreak/>
               <w:t>Warning window pop ups:</w:t>
             </w:r>
           </w:p>
@@ -1921,7 +1910,6 @@
                 <w:sz w:val="24"/>
                 <w:szCs w:val="24"/>
               </w:rPr>
-              <w:lastRenderedPageBreak/>
               <w:t>Non-Numeric data has been entered</w:t>
             </w:r>
           </w:p>
@@ -1991,7 +1979,6 @@
                 <w:sz w:val="24"/>
                 <w:szCs w:val="24"/>
               </w:rPr>
-              <w:lastRenderedPageBreak/>
               <w:t>6</w:t>
             </w:r>
           </w:p>
@@ -2382,76 +2369,25 @@
                 <w:sz w:val="24"/>
                 <w:szCs w:val="24"/>
               </w:rPr>
-              <w:t>Saves a .txt file in your computers w format:</w:t>
-            </w:r>
-          </w:p>
-          <w:p>
-            <w:pPr>
-              <w:rPr>
-                <w:rFonts w:ascii="Times New Roman" w:hAnsi="Times New Roman" w:cs="Times New Roman"/>
-                <w:sz w:val="24"/>
-                <w:szCs w:val="24"/>
-              </w:rPr>
-            </w:pPr>
-            <w:r>
-              <w:rPr>
-                <w:rFonts w:ascii="Times New Roman" w:hAnsi="Times New Roman" w:cs="Times New Roman"/>
-                <w:sz w:val="24"/>
-                <w:szCs w:val="24"/>
-              </w:rPr>
-              <w:t>S,Charlie,Brown,800.0,6/28/2015,false</w:t>
-            </w:r>
-          </w:p>
-          <w:p>
-            <w:pPr>
-              <w:rPr>
-                <w:rFonts w:ascii="Times New Roman" w:hAnsi="Times New Roman" w:cs="Times New Roman"/>
-                <w:sz w:val="24"/>
-                <w:szCs w:val="24"/>
-              </w:rPr>
-            </w:pPr>
-            <w:r>
-              <w:rPr>
-                <w:rFonts w:ascii="Times New Roman" w:hAnsi="Times New Roman" w:cs="Times New Roman"/>
-                <w:sz w:val="24"/>
-                <w:szCs w:val="24"/>
-              </w:rPr>
-              <w:t>M,Mary,Johnson,456.78,7/10/2014,0</w:t>
-            </w:r>
-          </w:p>
-          <w:p>
-            <w:pPr>
-              <w:rPr>
-                <w:rFonts w:ascii="Times New Roman" w:hAnsi="Times New Roman" w:cs="Times New Roman"/>
-                <w:sz w:val="24"/>
-                <w:szCs w:val="24"/>
-              </w:rPr>
-            </w:pPr>
-            <w:r>
-              <w:rPr>
-                <w:rFonts w:ascii="Times New Roman" w:hAnsi="Times New Roman" w:cs="Times New Roman"/>
-                <w:sz w:val="24"/>
-                <w:szCs w:val="24"/>
-              </w:rPr>
-              <w:t>M,Charlie,Brown,600.33,6/2/2015,6</w:t>
-            </w:r>
-          </w:p>
-          <w:p>
-            <w:pPr>
-              <w:rPr>
-                <w:rFonts w:ascii="Times New Roman" w:hAnsi="Times New Roman" w:cs="Times New Roman"/>
-                <w:sz w:val="24"/>
-                <w:szCs w:val="24"/>
-              </w:rPr>
-            </w:pPr>
-            <w:r>
-              <w:rPr>
-                <w:rFonts w:ascii="Times New Roman" w:hAnsi="Times New Roman" w:cs="Times New Roman"/>
-                <w:sz w:val="24"/>
-                <w:szCs w:val="24"/>
-              </w:rPr>
-              <w:t>M,Forever,Young,2934.45,2/21/2020,7</w:t>
-            </w:r>
+              <w:t>Saves a .txt file in your computer</w:t>
+            </w:r>
+            <w:r>
+              <w:rPr>
+                <w:rFonts w:ascii="Times New Roman" w:hAnsi="Times New Roman" w:cs="Times New Roman"/>
+                <w:sz w:val="24"/>
+                <w:szCs w:val="24"/>
+              </w:rPr>
+              <w:t>. The data is the string returned by printAccounts method which lists all the accounts in the bank database.</w:t>
+            </w:r>
+          </w:p>
+          <w:p>
+            <w:pPr>
+              <w:rPr>
+                <w:rFonts w:ascii="Times New Roman" w:hAnsi="Times New Roman" w:cs="Times New Roman"/>
+                <w:sz w:val="24"/>
+                <w:szCs w:val="24"/>
+              </w:rPr>
+            </w:pPr>
           </w:p>
         </w:tc>
       </w:tr>
@@ -2707,56 +2643,24 @@
                 <w:sz w:val="24"/>
                 <w:szCs w:val="24"/>
               </w:rPr>
-              <w:t xml:space="preserve">Case </w:t>
-            </w:r>
-            <w:r>
-              <w:rPr>
-                <w:rFonts w:ascii="Times New Roman" w:hAnsi="Times New Roman" w:cs="Times New Roman"/>
-                <w:sz w:val="24"/>
-                <w:szCs w:val="24"/>
-              </w:rPr>
-              <w:t>3</w:t>
-            </w:r>
-            <w:r>
-              <w:rPr>
-                <w:rFonts w:ascii="Times New Roman" w:hAnsi="Times New Roman" w:cs="Times New Roman"/>
-                <w:sz w:val="24"/>
-                <w:szCs w:val="24"/>
-              </w:rPr>
-              <w:t xml:space="preserve">: </w:t>
-            </w:r>
-            <w:r>
-              <w:rPr>
-                <w:rFonts w:ascii="Times New Roman" w:hAnsi="Times New Roman" w:cs="Times New Roman"/>
-                <w:sz w:val="24"/>
-                <w:szCs w:val="24"/>
-              </w:rPr>
-              <w:t>Account Does not exist</w:t>
-            </w:r>
-          </w:p>
-          <w:p>
-            <w:pPr>
-              <w:rPr>
-                <w:rFonts w:ascii="Times New Roman" w:hAnsi="Times New Roman" w:cs="Times New Roman"/>
-                <w:sz w:val="24"/>
-                <w:szCs w:val="24"/>
-              </w:rPr>
-            </w:pPr>
-            <w:r>
-              <w:rPr>
-                <w:rFonts w:ascii="Times New Roman" w:hAnsi="Times New Roman" w:cs="Times New Roman"/>
-                <w:sz w:val="24"/>
-                <w:szCs w:val="24"/>
-              </w:rPr>
-              <w:t xml:space="preserve">First name: </w:t>
-            </w:r>
-            <w:r>
-              <w:rPr>
-                <w:rFonts w:ascii="Times New Roman" w:hAnsi="Times New Roman" w:cs="Times New Roman"/>
-                <w:sz w:val="24"/>
-                <w:szCs w:val="24"/>
-              </w:rPr>
-              <w:t>John</w:t>
+              <w:t>Case 3: Account Does not exist</w:t>
+            </w:r>
+          </w:p>
+          <w:p>
+            <w:pPr>
+              <w:rPr>
+                <w:rFonts w:ascii="Times New Roman" w:hAnsi="Times New Roman" w:cs="Times New Roman"/>
+                <w:sz w:val="24"/>
+                <w:szCs w:val="24"/>
+              </w:rPr>
+            </w:pPr>
+            <w:r>
+              <w:rPr>
+                <w:rFonts w:ascii="Times New Roman" w:hAnsi="Times New Roman" w:cs="Times New Roman"/>
+                <w:sz w:val="24"/>
+                <w:szCs w:val="24"/>
+              </w:rPr>
+              <w:t>First name: John</w:t>
             </w:r>
           </w:p>
           <w:p>
@@ -2996,7 +2900,16 @@
                 <w:sz w:val="24"/>
                 <w:szCs w:val="24"/>
               </w:rPr>
-              <w:t>Printing accounts in database testing all print methods and sort methods.</w:t>
+              <w:t xml:space="preserve">Printing accounts in database testing all </w:t>
+            </w:r>
+            <w:r>
+              <w:rPr>
+                <w:rFonts w:ascii="Times New Roman" w:hAnsi="Times New Roman" w:cs="Times New Roman"/>
+                <w:sz w:val="24"/>
+                <w:szCs w:val="24"/>
+              </w:rPr>
+              <w:lastRenderedPageBreak/>
+              <w:t>print methods and sort methods.</w:t>
             </w:r>
           </w:p>
         </w:tc>
@@ -3018,6 +2931,7 @@
                 <w:sz w:val="24"/>
                 <w:szCs w:val="24"/>
               </w:rPr>
+              <w:lastRenderedPageBreak/>
               <w:t xml:space="preserve"> Case 1: printByDateOpen</w:t>
             </w:r>
           </w:p>
@@ -3104,7 +3018,6 @@
                 <w:sz w:val="24"/>
                 <w:szCs w:val="24"/>
               </w:rPr>
-              <w:lastRenderedPageBreak/>
               <w:t>Case 3: printAccounts</w:t>
             </w:r>
           </w:p>
@@ -3162,6 +3075,7 @@
                 <w:sz w:val="24"/>
                 <w:szCs w:val="24"/>
               </w:rPr>
+              <w:lastRenderedPageBreak/>
               <w:t>--Printing statements by date opened--</w:t>
             </w:r>
           </w:p>
@@ -3222,454 +3136,454 @@
                 <w:sz w:val="24"/>
                 <w:szCs w:val="24"/>
               </w:rPr>
+              <w:t>-fee: $ 25.00</w:t>
+            </w:r>
+          </w:p>
+          <w:p>
+            <w:pPr>
+              <w:rPr>
+                <w:rFonts w:ascii="Times New Roman" w:hAnsi="Times New Roman" w:cs="Times New Roman"/>
+                <w:sz w:val="24"/>
+                <w:szCs w:val="24"/>
+              </w:rPr>
+            </w:pPr>
+            <w:r>
+              <w:rPr>
+                <w:rFonts w:ascii="Times New Roman" w:hAnsi="Times New Roman" w:cs="Times New Roman"/>
+                <w:sz w:val="24"/>
+                <w:szCs w:val="24"/>
+              </w:rPr>
+              <w:t>-new balance: $ 475.02</w:t>
+            </w:r>
+          </w:p>
+          <w:p>
+            <w:pPr>
+              <w:rPr>
+                <w:rFonts w:ascii="Times New Roman" w:hAnsi="Times New Roman" w:cs="Times New Roman"/>
+                <w:sz w:val="24"/>
+                <w:szCs w:val="24"/>
+              </w:rPr>
+            </w:pPr>
+          </w:p>
+          <w:p>
+            <w:pPr>
+              <w:rPr>
+                <w:rFonts w:ascii="Times New Roman" w:hAnsi="Times New Roman" w:cs="Times New Roman"/>
+                <w:sz w:val="24"/>
+                <w:szCs w:val="24"/>
+              </w:rPr>
+            </w:pPr>
+            <w:r>
+              <w:rPr>
+                <w:rFonts w:ascii="Times New Roman" w:hAnsi="Times New Roman" w:cs="Times New Roman"/>
+                <w:sz w:val="24"/>
+                <w:szCs w:val="24"/>
+              </w:rPr>
+              <w:t>*Savings*John Doe* $500.00*1/1/2010*special Savings account*</w:t>
+            </w:r>
+          </w:p>
+          <w:p>
+            <w:pPr>
+              <w:rPr>
+                <w:rFonts w:ascii="Times New Roman" w:hAnsi="Times New Roman" w:cs="Times New Roman"/>
+                <w:sz w:val="24"/>
+                <w:szCs w:val="24"/>
+              </w:rPr>
+            </w:pPr>
+            <w:r>
+              <w:rPr>
+                <w:rFonts w:ascii="Times New Roman" w:hAnsi="Times New Roman" w:cs="Times New Roman"/>
+                <w:sz w:val="24"/>
+                <w:szCs w:val="24"/>
+              </w:rPr>
+              <w:t>-interest: $ 0.15</w:t>
+            </w:r>
+          </w:p>
+          <w:p>
+            <w:pPr>
+              <w:rPr>
+                <w:rFonts w:ascii="Times New Roman" w:hAnsi="Times New Roman" w:cs="Times New Roman"/>
+                <w:sz w:val="24"/>
+                <w:szCs w:val="24"/>
+              </w:rPr>
+            </w:pPr>
+            <w:r>
+              <w:rPr>
+                <w:rFonts w:ascii="Times New Roman" w:hAnsi="Times New Roman" w:cs="Times New Roman"/>
+                <w:sz w:val="24"/>
+                <w:szCs w:val="24"/>
+              </w:rPr>
+              <w:t>-fee: $ 0.00</w:t>
+            </w:r>
+          </w:p>
+          <w:p>
+            <w:pPr>
+              <w:rPr>
+                <w:rFonts w:ascii="Times New Roman" w:hAnsi="Times New Roman" w:cs="Times New Roman"/>
+                <w:sz w:val="24"/>
+                <w:szCs w:val="24"/>
+              </w:rPr>
+            </w:pPr>
+            <w:r>
+              <w:rPr>
+                <w:rFonts w:ascii="Times New Roman" w:hAnsi="Times New Roman" w:cs="Times New Roman"/>
+                <w:sz w:val="24"/>
+                <w:szCs w:val="24"/>
+              </w:rPr>
+              <w:t>-new balance: $ 500.15</w:t>
+            </w:r>
+          </w:p>
+          <w:p>
+            <w:pPr>
+              <w:rPr>
+                <w:rFonts w:ascii="Times New Roman" w:hAnsi="Times New Roman" w:cs="Times New Roman"/>
+                <w:sz w:val="24"/>
+                <w:szCs w:val="24"/>
+              </w:rPr>
+            </w:pPr>
+          </w:p>
+          <w:p>
+            <w:pPr>
+              <w:rPr>
+                <w:rFonts w:ascii="Times New Roman" w:hAnsi="Times New Roman" w:cs="Times New Roman"/>
+                <w:sz w:val="24"/>
+                <w:szCs w:val="24"/>
+              </w:rPr>
+            </w:pPr>
+            <w:r>
+              <w:rPr>
+                <w:rFonts w:ascii="Times New Roman" w:hAnsi="Times New Roman" w:cs="Times New Roman"/>
+                <w:sz w:val="24"/>
+                <w:szCs w:val="24"/>
+              </w:rPr>
+              <w:t>--end of printing--</w:t>
+            </w:r>
+          </w:p>
+          <w:p>
+            <w:pPr>
+              <w:rPr>
+                <w:rFonts w:ascii="Times New Roman" w:hAnsi="Times New Roman" w:cs="Times New Roman"/>
+                <w:sz w:val="24"/>
+                <w:szCs w:val="24"/>
+              </w:rPr>
+            </w:pPr>
+          </w:p>
+          <w:p>
+            <w:pPr>
+              <w:rPr>
+                <w:rFonts w:ascii="Times New Roman" w:hAnsi="Times New Roman" w:cs="Times New Roman"/>
+                <w:sz w:val="24"/>
+                <w:szCs w:val="24"/>
+              </w:rPr>
+            </w:pPr>
+            <w:r>
+              <w:rPr>
+                <w:rFonts w:ascii="Times New Roman" w:hAnsi="Times New Roman" w:cs="Times New Roman"/>
+                <w:sz w:val="24"/>
+                <w:szCs w:val="24"/>
+              </w:rPr>
+              <w:t>Case 2:</w:t>
+            </w:r>
+          </w:p>
+          <w:p>
+            <w:pPr>
+              <w:rPr>
+                <w:rFonts w:ascii="Times New Roman" w:hAnsi="Times New Roman" w:cs="Times New Roman"/>
+                <w:sz w:val="24"/>
+                <w:szCs w:val="24"/>
+              </w:rPr>
+            </w:pPr>
+            <w:r>
+              <w:rPr>
+                <w:rFonts w:ascii="Times New Roman" w:hAnsi="Times New Roman" w:cs="Times New Roman"/>
+                <w:sz w:val="24"/>
+                <w:szCs w:val="24"/>
+              </w:rPr>
+              <w:t>--Printing statements by last name--</w:t>
+            </w:r>
+          </w:p>
+          <w:p>
+            <w:pPr>
+              <w:rPr>
+                <w:rFonts w:ascii="Times New Roman" w:hAnsi="Times New Roman" w:cs="Times New Roman"/>
+                <w:sz w:val="24"/>
+                <w:szCs w:val="24"/>
+              </w:rPr>
+            </w:pPr>
+          </w:p>
+          <w:p>
+            <w:pPr>
+              <w:rPr>
+                <w:rFonts w:ascii="Times New Roman" w:hAnsi="Times New Roman" w:cs="Times New Roman"/>
+                <w:sz w:val="24"/>
+                <w:szCs w:val="24"/>
+              </w:rPr>
+            </w:pPr>
+            <w:r>
+              <w:rPr>
+                <w:rFonts w:ascii="Times New Roman" w:hAnsi="Times New Roman" w:cs="Times New Roman"/>
+                <w:sz w:val="24"/>
+                <w:szCs w:val="24"/>
+              </w:rPr>
+              <w:t>*Checking*Jerry Anderson* $976.44*9/23/2020</w:t>
+            </w:r>
+          </w:p>
+          <w:p>
+            <w:pPr>
+              <w:rPr>
+                <w:rFonts w:ascii="Times New Roman" w:hAnsi="Times New Roman" w:cs="Times New Roman"/>
+                <w:sz w:val="24"/>
+                <w:szCs w:val="24"/>
+              </w:rPr>
+            </w:pPr>
+            <w:r>
+              <w:rPr>
+                <w:rFonts w:ascii="Times New Roman" w:hAnsi="Times New Roman" w:cs="Times New Roman"/>
+                <w:sz w:val="24"/>
+                <w:szCs w:val="24"/>
+              </w:rPr>
+              <w:t>-interest: $ 0.04</w:t>
+            </w:r>
+          </w:p>
+          <w:p>
+            <w:pPr>
+              <w:rPr>
+                <w:rFonts w:ascii="Times New Roman" w:hAnsi="Times New Roman" w:cs="Times New Roman"/>
+                <w:sz w:val="24"/>
+                <w:szCs w:val="24"/>
+              </w:rPr>
+            </w:pPr>
+            <w:r>
+              <w:rPr>
+                <w:rFonts w:ascii="Times New Roman" w:hAnsi="Times New Roman" w:cs="Times New Roman"/>
+                <w:sz w:val="24"/>
+                <w:szCs w:val="24"/>
+              </w:rPr>
+              <w:t>-fee: $ 25.00</w:t>
+            </w:r>
+          </w:p>
+          <w:p>
+            <w:pPr>
+              <w:rPr>
+                <w:rFonts w:ascii="Times New Roman" w:hAnsi="Times New Roman" w:cs="Times New Roman"/>
+                <w:sz w:val="24"/>
+                <w:szCs w:val="24"/>
+              </w:rPr>
+            </w:pPr>
+            <w:r>
+              <w:rPr>
+                <w:rFonts w:ascii="Times New Roman" w:hAnsi="Times New Roman" w:cs="Times New Roman"/>
+                <w:sz w:val="24"/>
+                <w:szCs w:val="24"/>
+              </w:rPr>
+              <w:t>-new balance: $ 951.48</w:t>
+            </w:r>
+          </w:p>
+          <w:p>
+            <w:pPr>
+              <w:rPr>
+                <w:rFonts w:ascii="Times New Roman" w:hAnsi="Times New Roman" w:cs="Times New Roman"/>
+                <w:sz w:val="24"/>
+                <w:szCs w:val="24"/>
+              </w:rPr>
+            </w:pPr>
+          </w:p>
+          <w:p>
+            <w:pPr>
+              <w:rPr>
+                <w:rFonts w:ascii="Times New Roman" w:hAnsi="Times New Roman" w:cs="Times New Roman"/>
+                <w:sz w:val="24"/>
+                <w:szCs w:val="24"/>
+              </w:rPr>
+            </w:pPr>
+            <w:r>
+              <w:rPr>
+                <w:rFonts w:ascii="Times New Roman" w:hAnsi="Times New Roman" w:cs="Times New Roman"/>
+                <w:sz w:val="24"/>
+                <w:szCs w:val="24"/>
+              </w:rPr>
+              <w:t>*Money Market*Charlie Brown* $588.66*6/2/2015*6 withdrawals*</w:t>
+            </w:r>
+          </w:p>
+          <w:p>
+            <w:pPr>
+              <w:rPr>
+                <w:rFonts w:ascii="Times New Roman" w:hAnsi="Times New Roman" w:cs="Times New Roman"/>
+                <w:sz w:val="24"/>
+                <w:szCs w:val="24"/>
+              </w:rPr>
+            </w:pPr>
+            <w:r>
+              <w:rPr>
+                <w:rFonts w:ascii="Times New Roman" w:hAnsi="Times New Roman" w:cs="Times New Roman"/>
+                <w:sz w:val="24"/>
+                <w:szCs w:val="24"/>
+              </w:rPr>
+              <w:t>-interest: $ 0.32</w:t>
+            </w:r>
+          </w:p>
+          <w:p>
+            <w:pPr>
+              <w:rPr>
+                <w:rFonts w:ascii="Times New Roman" w:hAnsi="Times New Roman" w:cs="Times New Roman"/>
+                <w:sz w:val="24"/>
+                <w:szCs w:val="24"/>
+              </w:rPr>
+            </w:pPr>
+            <w:r>
+              <w:rPr>
+                <w:rFonts w:ascii="Times New Roman" w:hAnsi="Times New Roman" w:cs="Times New Roman"/>
+                <w:sz w:val="24"/>
+                <w:szCs w:val="24"/>
+              </w:rPr>
+              <w:t>-fee: $ 12.00</w:t>
+            </w:r>
+          </w:p>
+          <w:p>
+            <w:pPr>
+              <w:rPr>
+                <w:rFonts w:ascii="Times New Roman" w:hAnsi="Times New Roman" w:cs="Times New Roman"/>
+                <w:sz w:val="24"/>
+                <w:szCs w:val="24"/>
+              </w:rPr>
+            </w:pPr>
+            <w:r>
+              <w:rPr>
+                <w:rFonts w:ascii="Times New Roman" w:hAnsi="Times New Roman" w:cs="Times New Roman"/>
+                <w:sz w:val="24"/>
+                <w:szCs w:val="24"/>
+              </w:rPr>
+              <w:t>-new balance: $ 576.97</w:t>
+            </w:r>
+          </w:p>
+          <w:p>
+            <w:pPr>
+              <w:rPr>
+                <w:rFonts w:ascii="Times New Roman" w:hAnsi="Times New Roman" w:cs="Times New Roman"/>
+                <w:sz w:val="24"/>
+                <w:szCs w:val="24"/>
+              </w:rPr>
+            </w:pPr>
+          </w:p>
+          <w:p>
+            <w:pPr>
+              <w:rPr>
+                <w:rFonts w:ascii="Times New Roman" w:hAnsi="Times New Roman" w:cs="Times New Roman"/>
+                <w:sz w:val="24"/>
+                <w:szCs w:val="24"/>
+              </w:rPr>
+            </w:pPr>
+            <w:r>
+              <w:rPr>
+                <w:rFonts w:ascii="Times New Roman" w:hAnsi="Times New Roman" w:cs="Times New Roman"/>
+                <w:sz w:val="24"/>
+                <w:szCs w:val="24"/>
+              </w:rPr>
+              <w:t>--end of printing--</w:t>
+            </w:r>
+          </w:p>
+          <w:p>
+            <w:pPr>
+              <w:rPr>
+                <w:rFonts w:ascii="Times New Roman" w:hAnsi="Times New Roman" w:cs="Times New Roman"/>
+                <w:sz w:val="24"/>
+                <w:szCs w:val="24"/>
+              </w:rPr>
+            </w:pPr>
+          </w:p>
+          <w:p>
+            <w:pPr>
+              <w:rPr>
+                <w:rFonts w:ascii="Times New Roman" w:hAnsi="Times New Roman" w:cs="Times New Roman"/>
+                <w:sz w:val="24"/>
+                <w:szCs w:val="24"/>
+              </w:rPr>
+            </w:pPr>
+            <w:r>
+              <w:rPr>
+                <w:rFonts w:ascii="Times New Roman" w:hAnsi="Times New Roman" w:cs="Times New Roman"/>
+                <w:sz w:val="24"/>
+                <w:szCs w:val="24"/>
+              </w:rPr>
+              <w:t>Case 3:</w:t>
+            </w:r>
+          </w:p>
+          <w:p>
+            <w:pPr>
+              <w:rPr>
+                <w:rFonts w:ascii="Times New Roman" w:hAnsi="Times New Roman" w:cs="Times New Roman"/>
+                <w:sz w:val="24"/>
+                <w:szCs w:val="24"/>
+              </w:rPr>
+            </w:pPr>
+          </w:p>
+          <w:p>
+            <w:pPr>
+              <w:rPr>
+                <w:rFonts w:ascii="Times New Roman" w:hAnsi="Times New Roman" w:cs="Times New Roman"/>
+                <w:sz w:val="24"/>
+                <w:szCs w:val="24"/>
+              </w:rPr>
+            </w:pPr>
+            <w:r>
+              <w:rPr>
+                <w:rFonts w:ascii="Times New Roman" w:hAnsi="Times New Roman" w:cs="Times New Roman"/>
+                <w:sz w:val="24"/>
+                <w:szCs w:val="24"/>
+              </w:rPr>
+              <w:t>-Listing accounts in the database--</w:t>
+            </w:r>
+          </w:p>
+          <w:p>
+            <w:pPr>
+              <w:rPr>
+                <w:rFonts w:ascii="Times New Roman" w:hAnsi="Times New Roman" w:cs="Times New Roman"/>
+                <w:sz w:val="24"/>
+                <w:szCs w:val="24"/>
+              </w:rPr>
+            </w:pPr>
+          </w:p>
+          <w:p>
+            <w:pPr>
+              <w:rPr>
+                <w:rFonts w:ascii="Times New Roman" w:hAnsi="Times New Roman" w:cs="Times New Roman"/>
+                <w:sz w:val="24"/>
+                <w:szCs w:val="24"/>
+              </w:rPr>
+            </w:pPr>
+            <w:r>
+              <w:rPr>
+                <w:rFonts w:ascii="Times New Roman" w:hAnsi="Times New Roman" w:cs="Times New Roman"/>
+                <w:sz w:val="24"/>
+                <w:szCs w:val="24"/>
+              </w:rPr>
+              <w:t>*Checking*Jerry Anderson* $926.52*9/23/2020</w:t>
+            </w:r>
+          </w:p>
+          <w:p>
+            <w:pPr>
+              <w:rPr>
+                <w:rFonts w:ascii="Times New Roman" w:hAnsi="Times New Roman" w:cs="Times New Roman"/>
+                <w:sz w:val="24"/>
+                <w:szCs w:val="24"/>
+              </w:rPr>
+            </w:pPr>
+          </w:p>
+          <w:p>
+            <w:pPr>
+              <w:rPr>
+                <w:rFonts w:ascii="Times New Roman" w:hAnsi="Times New Roman" w:cs="Times New Roman"/>
+                <w:sz w:val="24"/>
+                <w:szCs w:val="24"/>
+              </w:rPr>
+            </w:pPr>
+            <w:r>
+              <w:rPr>
+                <w:rFonts w:ascii="Times New Roman" w:hAnsi="Times New Roman" w:cs="Times New Roman"/>
+                <w:sz w:val="24"/>
+                <w:szCs w:val="24"/>
+              </w:rPr>
               <w:lastRenderedPageBreak/>
-              <w:t>-fee: $ 25.00</w:t>
-            </w:r>
-          </w:p>
-          <w:p>
-            <w:pPr>
-              <w:rPr>
-                <w:rFonts w:ascii="Times New Roman" w:hAnsi="Times New Roman" w:cs="Times New Roman"/>
-                <w:sz w:val="24"/>
-                <w:szCs w:val="24"/>
-              </w:rPr>
-            </w:pPr>
-            <w:r>
-              <w:rPr>
-                <w:rFonts w:ascii="Times New Roman" w:hAnsi="Times New Roman" w:cs="Times New Roman"/>
-                <w:sz w:val="24"/>
-                <w:szCs w:val="24"/>
-              </w:rPr>
-              <w:t>-new balance: $ 475.02</w:t>
-            </w:r>
-          </w:p>
-          <w:p>
-            <w:pPr>
-              <w:rPr>
-                <w:rFonts w:ascii="Times New Roman" w:hAnsi="Times New Roman" w:cs="Times New Roman"/>
-                <w:sz w:val="24"/>
-                <w:szCs w:val="24"/>
-              </w:rPr>
-            </w:pPr>
-          </w:p>
-          <w:p>
-            <w:pPr>
-              <w:rPr>
-                <w:rFonts w:ascii="Times New Roman" w:hAnsi="Times New Roman" w:cs="Times New Roman"/>
-                <w:sz w:val="24"/>
-                <w:szCs w:val="24"/>
-              </w:rPr>
-            </w:pPr>
-            <w:r>
-              <w:rPr>
-                <w:rFonts w:ascii="Times New Roman" w:hAnsi="Times New Roman" w:cs="Times New Roman"/>
-                <w:sz w:val="24"/>
-                <w:szCs w:val="24"/>
-              </w:rPr>
-              <w:t>*Savings*John Doe* $500.00*1/1/2010*special Savings account*</w:t>
-            </w:r>
-          </w:p>
-          <w:p>
-            <w:pPr>
-              <w:rPr>
-                <w:rFonts w:ascii="Times New Roman" w:hAnsi="Times New Roman" w:cs="Times New Roman"/>
-                <w:sz w:val="24"/>
-                <w:szCs w:val="24"/>
-              </w:rPr>
-            </w:pPr>
-            <w:r>
-              <w:rPr>
-                <w:rFonts w:ascii="Times New Roman" w:hAnsi="Times New Roman" w:cs="Times New Roman"/>
-                <w:sz w:val="24"/>
-                <w:szCs w:val="24"/>
-              </w:rPr>
-              <w:t>-interest: $ 0.15</w:t>
-            </w:r>
-          </w:p>
-          <w:p>
-            <w:pPr>
-              <w:rPr>
-                <w:rFonts w:ascii="Times New Roman" w:hAnsi="Times New Roman" w:cs="Times New Roman"/>
-                <w:sz w:val="24"/>
-                <w:szCs w:val="24"/>
-              </w:rPr>
-            </w:pPr>
-            <w:r>
-              <w:rPr>
-                <w:rFonts w:ascii="Times New Roman" w:hAnsi="Times New Roman" w:cs="Times New Roman"/>
-                <w:sz w:val="24"/>
-                <w:szCs w:val="24"/>
-              </w:rPr>
-              <w:t>-fee: $ 0.00</w:t>
-            </w:r>
-          </w:p>
-          <w:p>
-            <w:pPr>
-              <w:rPr>
-                <w:rFonts w:ascii="Times New Roman" w:hAnsi="Times New Roman" w:cs="Times New Roman"/>
-                <w:sz w:val="24"/>
-                <w:szCs w:val="24"/>
-              </w:rPr>
-            </w:pPr>
-            <w:r>
-              <w:rPr>
-                <w:rFonts w:ascii="Times New Roman" w:hAnsi="Times New Roman" w:cs="Times New Roman"/>
-                <w:sz w:val="24"/>
-                <w:szCs w:val="24"/>
-              </w:rPr>
-              <w:t>-new balance: $ 500.15</w:t>
-            </w:r>
-          </w:p>
-          <w:p>
-            <w:pPr>
-              <w:rPr>
-                <w:rFonts w:ascii="Times New Roman" w:hAnsi="Times New Roman" w:cs="Times New Roman"/>
-                <w:sz w:val="24"/>
-                <w:szCs w:val="24"/>
-              </w:rPr>
-            </w:pPr>
-          </w:p>
-          <w:p>
-            <w:pPr>
-              <w:rPr>
-                <w:rFonts w:ascii="Times New Roman" w:hAnsi="Times New Roman" w:cs="Times New Roman"/>
-                <w:sz w:val="24"/>
-                <w:szCs w:val="24"/>
-              </w:rPr>
-            </w:pPr>
-            <w:r>
-              <w:rPr>
-                <w:rFonts w:ascii="Times New Roman" w:hAnsi="Times New Roman" w:cs="Times New Roman"/>
-                <w:sz w:val="24"/>
-                <w:szCs w:val="24"/>
-              </w:rPr>
-              <w:t>--end of printing--</w:t>
-            </w:r>
-          </w:p>
-          <w:p>
-            <w:pPr>
-              <w:rPr>
-                <w:rFonts w:ascii="Times New Roman" w:hAnsi="Times New Roman" w:cs="Times New Roman"/>
-                <w:sz w:val="24"/>
-                <w:szCs w:val="24"/>
-              </w:rPr>
-            </w:pPr>
-          </w:p>
-          <w:p>
-            <w:pPr>
-              <w:rPr>
-                <w:rFonts w:ascii="Times New Roman" w:hAnsi="Times New Roman" w:cs="Times New Roman"/>
-                <w:sz w:val="24"/>
-                <w:szCs w:val="24"/>
-              </w:rPr>
-            </w:pPr>
-            <w:r>
-              <w:rPr>
-                <w:rFonts w:ascii="Times New Roman" w:hAnsi="Times New Roman" w:cs="Times New Roman"/>
-                <w:sz w:val="24"/>
-                <w:szCs w:val="24"/>
-              </w:rPr>
-              <w:t>Case 2:</w:t>
-            </w:r>
-          </w:p>
-          <w:p>
-            <w:pPr>
-              <w:rPr>
-                <w:rFonts w:ascii="Times New Roman" w:hAnsi="Times New Roman" w:cs="Times New Roman"/>
-                <w:sz w:val="24"/>
-                <w:szCs w:val="24"/>
-              </w:rPr>
-            </w:pPr>
-            <w:r>
-              <w:rPr>
-                <w:rFonts w:ascii="Times New Roman" w:hAnsi="Times New Roman" w:cs="Times New Roman"/>
-                <w:sz w:val="24"/>
-                <w:szCs w:val="24"/>
-              </w:rPr>
-              <w:t>--Printing statements by last name--</w:t>
-            </w:r>
-          </w:p>
-          <w:p>
-            <w:pPr>
-              <w:rPr>
-                <w:rFonts w:ascii="Times New Roman" w:hAnsi="Times New Roman" w:cs="Times New Roman"/>
-                <w:sz w:val="24"/>
-                <w:szCs w:val="24"/>
-              </w:rPr>
-            </w:pPr>
-          </w:p>
-          <w:p>
-            <w:pPr>
-              <w:rPr>
-                <w:rFonts w:ascii="Times New Roman" w:hAnsi="Times New Roman" w:cs="Times New Roman"/>
-                <w:sz w:val="24"/>
-                <w:szCs w:val="24"/>
-              </w:rPr>
-            </w:pPr>
-            <w:r>
-              <w:rPr>
-                <w:rFonts w:ascii="Times New Roman" w:hAnsi="Times New Roman" w:cs="Times New Roman"/>
-                <w:sz w:val="24"/>
-                <w:szCs w:val="24"/>
-              </w:rPr>
-              <w:t>*Checking*Jerry Anderson* $976.44*9/23/2020</w:t>
-            </w:r>
-          </w:p>
-          <w:p>
-            <w:pPr>
-              <w:rPr>
-                <w:rFonts w:ascii="Times New Roman" w:hAnsi="Times New Roman" w:cs="Times New Roman"/>
-                <w:sz w:val="24"/>
-                <w:szCs w:val="24"/>
-              </w:rPr>
-            </w:pPr>
-            <w:r>
-              <w:rPr>
-                <w:rFonts w:ascii="Times New Roman" w:hAnsi="Times New Roman" w:cs="Times New Roman"/>
-                <w:sz w:val="24"/>
-                <w:szCs w:val="24"/>
-              </w:rPr>
-              <w:t>-interest: $ 0.04</w:t>
-            </w:r>
-          </w:p>
-          <w:p>
-            <w:pPr>
-              <w:rPr>
-                <w:rFonts w:ascii="Times New Roman" w:hAnsi="Times New Roman" w:cs="Times New Roman"/>
-                <w:sz w:val="24"/>
-                <w:szCs w:val="24"/>
-              </w:rPr>
-            </w:pPr>
-            <w:r>
-              <w:rPr>
-                <w:rFonts w:ascii="Times New Roman" w:hAnsi="Times New Roman" w:cs="Times New Roman"/>
-                <w:sz w:val="24"/>
-                <w:szCs w:val="24"/>
-              </w:rPr>
-              <w:t>-fee: $ 25.00</w:t>
-            </w:r>
-          </w:p>
-          <w:p>
-            <w:pPr>
-              <w:rPr>
-                <w:rFonts w:ascii="Times New Roman" w:hAnsi="Times New Roman" w:cs="Times New Roman"/>
-                <w:sz w:val="24"/>
-                <w:szCs w:val="24"/>
-              </w:rPr>
-            </w:pPr>
-            <w:r>
-              <w:rPr>
-                <w:rFonts w:ascii="Times New Roman" w:hAnsi="Times New Roman" w:cs="Times New Roman"/>
-                <w:sz w:val="24"/>
-                <w:szCs w:val="24"/>
-              </w:rPr>
-              <w:t>-new balance: $ 951.48</w:t>
-            </w:r>
-          </w:p>
-          <w:p>
-            <w:pPr>
-              <w:rPr>
-                <w:rFonts w:ascii="Times New Roman" w:hAnsi="Times New Roman" w:cs="Times New Roman"/>
-                <w:sz w:val="24"/>
-                <w:szCs w:val="24"/>
-              </w:rPr>
-            </w:pPr>
-          </w:p>
-          <w:p>
-            <w:pPr>
-              <w:rPr>
-                <w:rFonts w:ascii="Times New Roman" w:hAnsi="Times New Roman" w:cs="Times New Roman"/>
-                <w:sz w:val="24"/>
-                <w:szCs w:val="24"/>
-              </w:rPr>
-            </w:pPr>
-            <w:r>
-              <w:rPr>
-                <w:rFonts w:ascii="Times New Roman" w:hAnsi="Times New Roman" w:cs="Times New Roman"/>
-                <w:sz w:val="24"/>
-                <w:szCs w:val="24"/>
-              </w:rPr>
-              <w:t>*Money Market*Charlie Brown* $588.66*6/2/2015*6 withdrawals*</w:t>
-            </w:r>
-          </w:p>
-          <w:p>
-            <w:pPr>
-              <w:rPr>
-                <w:rFonts w:ascii="Times New Roman" w:hAnsi="Times New Roman" w:cs="Times New Roman"/>
-                <w:sz w:val="24"/>
-                <w:szCs w:val="24"/>
-              </w:rPr>
-            </w:pPr>
-            <w:r>
-              <w:rPr>
-                <w:rFonts w:ascii="Times New Roman" w:hAnsi="Times New Roman" w:cs="Times New Roman"/>
-                <w:sz w:val="24"/>
-                <w:szCs w:val="24"/>
-              </w:rPr>
-              <w:t>-interest: $ 0.32</w:t>
-            </w:r>
-          </w:p>
-          <w:p>
-            <w:pPr>
-              <w:rPr>
-                <w:rFonts w:ascii="Times New Roman" w:hAnsi="Times New Roman" w:cs="Times New Roman"/>
-                <w:sz w:val="24"/>
-                <w:szCs w:val="24"/>
-              </w:rPr>
-            </w:pPr>
-            <w:r>
-              <w:rPr>
-                <w:rFonts w:ascii="Times New Roman" w:hAnsi="Times New Roman" w:cs="Times New Roman"/>
-                <w:sz w:val="24"/>
-                <w:szCs w:val="24"/>
-              </w:rPr>
-              <w:t>-fee: $ 12.00</w:t>
-            </w:r>
-          </w:p>
-          <w:p>
-            <w:pPr>
-              <w:rPr>
-                <w:rFonts w:ascii="Times New Roman" w:hAnsi="Times New Roman" w:cs="Times New Roman"/>
-                <w:sz w:val="24"/>
-                <w:szCs w:val="24"/>
-              </w:rPr>
-            </w:pPr>
-            <w:r>
-              <w:rPr>
-                <w:rFonts w:ascii="Times New Roman" w:hAnsi="Times New Roman" w:cs="Times New Roman"/>
-                <w:sz w:val="24"/>
-                <w:szCs w:val="24"/>
-              </w:rPr>
-              <w:t>-new balance: $ 576.97</w:t>
-            </w:r>
-          </w:p>
-          <w:p>
-            <w:pPr>
-              <w:rPr>
-                <w:rFonts w:ascii="Times New Roman" w:hAnsi="Times New Roman" w:cs="Times New Roman"/>
-                <w:sz w:val="24"/>
-                <w:szCs w:val="24"/>
-              </w:rPr>
-            </w:pPr>
-          </w:p>
-          <w:p>
-            <w:pPr>
-              <w:rPr>
-                <w:rFonts w:ascii="Times New Roman" w:hAnsi="Times New Roman" w:cs="Times New Roman"/>
-                <w:sz w:val="24"/>
-                <w:szCs w:val="24"/>
-              </w:rPr>
-            </w:pPr>
-            <w:r>
-              <w:rPr>
-                <w:rFonts w:ascii="Times New Roman" w:hAnsi="Times New Roman" w:cs="Times New Roman"/>
-                <w:sz w:val="24"/>
-                <w:szCs w:val="24"/>
-              </w:rPr>
-              <w:t>--end of printing--</w:t>
-            </w:r>
-          </w:p>
-          <w:p>
-            <w:pPr>
-              <w:rPr>
-                <w:rFonts w:ascii="Times New Roman" w:hAnsi="Times New Roman" w:cs="Times New Roman"/>
-                <w:sz w:val="24"/>
-                <w:szCs w:val="24"/>
-              </w:rPr>
-            </w:pPr>
-          </w:p>
-          <w:p>
-            <w:pPr>
-              <w:rPr>
-                <w:rFonts w:ascii="Times New Roman" w:hAnsi="Times New Roman" w:cs="Times New Roman"/>
-                <w:sz w:val="24"/>
-                <w:szCs w:val="24"/>
-              </w:rPr>
-            </w:pPr>
-            <w:r>
-              <w:rPr>
-                <w:rFonts w:ascii="Times New Roman" w:hAnsi="Times New Roman" w:cs="Times New Roman"/>
-                <w:sz w:val="24"/>
-                <w:szCs w:val="24"/>
-              </w:rPr>
-              <w:t>Case 3:</w:t>
-            </w:r>
-          </w:p>
-          <w:p>
-            <w:pPr>
-              <w:rPr>
-                <w:rFonts w:ascii="Times New Roman" w:hAnsi="Times New Roman" w:cs="Times New Roman"/>
-                <w:sz w:val="24"/>
-                <w:szCs w:val="24"/>
-              </w:rPr>
-            </w:pPr>
-          </w:p>
-          <w:p>
-            <w:pPr>
-              <w:rPr>
-                <w:rFonts w:ascii="Times New Roman" w:hAnsi="Times New Roman" w:cs="Times New Roman"/>
-                <w:sz w:val="24"/>
-                <w:szCs w:val="24"/>
-              </w:rPr>
-            </w:pPr>
-            <w:r>
-              <w:rPr>
-                <w:rFonts w:ascii="Times New Roman" w:hAnsi="Times New Roman" w:cs="Times New Roman"/>
-                <w:sz w:val="24"/>
-                <w:szCs w:val="24"/>
-              </w:rPr>
-              <w:t>-Listing accounts in the database--</w:t>
-            </w:r>
-          </w:p>
-          <w:p>
-            <w:pPr>
-              <w:rPr>
-                <w:rFonts w:ascii="Times New Roman" w:hAnsi="Times New Roman" w:cs="Times New Roman"/>
-                <w:sz w:val="24"/>
-                <w:szCs w:val="24"/>
-              </w:rPr>
-            </w:pPr>
-          </w:p>
-          <w:p>
-            <w:pPr>
-              <w:rPr>
-                <w:rFonts w:ascii="Times New Roman" w:hAnsi="Times New Roman" w:cs="Times New Roman"/>
-                <w:sz w:val="24"/>
-                <w:szCs w:val="24"/>
-              </w:rPr>
-            </w:pPr>
-            <w:r>
-              <w:rPr>
-                <w:rFonts w:ascii="Times New Roman" w:hAnsi="Times New Roman" w:cs="Times New Roman"/>
-                <w:sz w:val="24"/>
-                <w:szCs w:val="24"/>
-              </w:rPr>
-              <w:t>*Checking*Jerry Anderson* $926.52*9/23/2020</w:t>
-            </w:r>
-          </w:p>
-          <w:p>
-            <w:pPr>
-              <w:rPr>
-                <w:rFonts w:ascii="Times New Roman" w:hAnsi="Times New Roman" w:cs="Times New Roman"/>
-                <w:sz w:val="24"/>
-                <w:szCs w:val="24"/>
-              </w:rPr>
-            </w:pPr>
-          </w:p>
-          <w:p>
-            <w:pPr>
-              <w:rPr>
-                <w:rFonts w:ascii="Times New Roman" w:hAnsi="Times New Roman" w:cs="Times New Roman"/>
-                <w:sz w:val="24"/>
-                <w:szCs w:val="24"/>
-              </w:rPr>
-            </w:pPr>
-            <w:r>
-              <w:rPr>
-                <w:rFonts w:ascii="Times New Roman" w:hAnsi="Times New Roman" w:cs="Times New Roman"/>
-                <w:sz w:val="24"/>
-                <w:szCs w:val="24"/>
-              </w:rPr>
               <w:t>*Money Market*Charlie Brown* $565.29*6/2/2015*6 withdrawals*</w:t>
             </w:r>
           </w:p>
@@ -3884,7 +3798,6 @@
                 <w:sz w:val="24"/>
                 <w:szCs w:val="24"/>
               </w:rPr>
-              <w:lastRenderedPageBreak/>
               <w:t>NOTE: But if you select a date once, and then manually clear the text in the date picker, it is not considered null. Because the text gets cleared but the date you selected still stays selected.</w:t>
             </w:r>
           </w:p>

</xml_diff>